<commit_message>
Regisztráció és username ellenőrzés. kipróbálva
</commit_message>
<xml_diff>
--- a/vaadintest/doc.docx
+++ b/vaadintest/doc.docx
@@ -158,6 +158,12 @@
     </w:p>
     <w:sdt>
       <w:sdtPr>
+        <w:rPr>
+          <w:rFonts w:asciiTheme="minorHAnsi" w:eastAsiaTheme="minorEastAsia" w:hAnsiTheme="minorHAnsi" w:cstheme="minorBidi"/>
+          <w:color w:val="auto"/>
+          <w:sz w:val="28"/>
+          <w:szCs w:val="22"/>
+        </w:rPr>
         <w:id w:val="1305747069"/>
         <w:docPartObj>
           <w:docPartGallery w:val="Table of Contents"/>
@@ -166,13 +172,10 @@
       </w:sdtPr>
       <w:sdtEndPr>
         <w:rPr>
-          <w:rFonts w:asciiTheme="minorHAnsi" w:eastAsiaTheme="minorEastAsia" w:hAnsiTheme="minorHAnsi" w:cstheme="minorBidi"/>
           <w:b/>
           <w:bCs/>
           <w:noProof/>
-          <w:color w:val="auto"/>
-          <w:sz w:val="28"/>
-          <w:szCs w:val="22"/>
+          <w:sz w:val="26"/>
         </w:rPr>
       </w:sdtEndPr>
       <w:sdtContent>
@@ -205,7 +208,7 @@
           <w:r>
             <w:fldChar w:fldCharType="separate"/>
           </w:r>
-          <w:hyperlink w:anchor="_Toc404715516" w:history="1">
+          <w:hyperlink w:anchor="_Toc404717954" w:history="1">
             <w:r>
               <w:rPr>
                 <w:rStyle w:val="Hyperlink"/>
@@ -248,7 +251,7 @@
                 <w:noProof/>
                 <w:webHidden/>
               </w:rPr>
-              <w:instrText xml:space="preserve"> PAGEREF _Toc404715516 \h </w:instrText>
+              <w:instrText xml:space="preserve"> PAGEREF _Toc404717954 \h </w:instrText>
             </w:r>
             <w:r>
               <w:rPr>
@@ -268,7 +271,7 @@
                 <w:noProof/>
                 <w:webHidden/>
               </w:rPr>
-              <w:t>3</w:t>
+              <w:t>- 3 -</w:t>
             </w:r>
             <w:r>
               <w:rPr>
@@ -290,7 +293,7 @@
               <w:sz w:val="22"/>
             </w:rPr>
           </w:pPr>
-          <w:hyperlink w:anchor="_Toc404715517" w:history="1">
+          <w:hyperlink w:anchor="_Toc404717955" w:history="1">
             <w:r>
               <w:rPr>
                 <w:rStyle w:val="Hyperlink"/>
@@ -333,7 +336,7 @@
                 <w:noProof/>
                 <w:webHidden/>
               </w:rPr>
-              <w:instrText xml:space="preserve"> PAGEREF _Toc404715517 \h </w:instrText>
+              <w:instrText xml:space="preserve"> PAGEREF _Toc404717955 \h </w:instrText>
             </w:r>
             <w:r>
               <w:rPr>
@@ -353,7 +356,7 @@
                 <w:noProof/>
                 <w:webHidden/>
               </w:rPr>
-              <w:t>3</w:t>
+              <w:t>- 3 -</w:t>
             </w:r>
             <w:r>
               <w:rPr>
@@ -375,7 +378,7 @@
               <w:sz w:val="22"/>
             </w:rPr>
           </w:pPr>
-          <w:hyperlink w:anchor="_Toc404715518" w:history="1">
+          <w:hyperlink w:anchor="_Toc404717956" w:history="1">
             <w:r>
               <w:rPr>
                 <w:rStyle w:val="Hyperlink"/>
@@ -418,7 +421,7 @@
                 <w:noProof/>
                 <w:webHidden/>
               </w:rPr>
-              <w:instrText xml:space="preserve"> PAGEREF _Toc404715518 \h </w:instrText>
+              <w:instrText xml:space="preserve"> PAGEREF _Toc404717956 \h </w:instrText>
             </w:r>
             <w:r>
               <w:rPr>
@@ -438,7 +441,7 @@
                 <w:noProof/>
                 <w:webHidden/>
               </w:rPr>
-              <w:t>3</w:t>
+              <w:t>- 3 -</w:t>
             </w:r>
             <w:r>
               <w:rPr>
@@ -460,7 +463,7 @@
               <w:sz w:val="22"/>
             </w:rPr>
           </w:pPr>
-          <w:hyperlink w:anchor="_Toc404715519" w:history="1">
+          <w:hyperlink w:anchor="_Toc404717957" w:history="1">
             <w:r>
               <w:rPr>
                 <w:rStyle w:val="Hyperlink"/>
@@ -503,7 +506,7 @@
                 <w:noProof/>
                 <w:webHidden/>
               </w:rPr>
-              <w:instrText xml:space="preserve"> PAGEREF _Toc404715519 \h </w:instrText>
+              <w:instrText xml:space="preserve"> PAGEREF _Toc404717957 \h </w:instrText>
             </w:r>
             <w:r>
               <w:rPr>
@@ -523,7 +526,7 @@
                 <w:noProof/>
                 <w:webHidden/>
               </w:rPr>
-              <w:t>5</w:t>
+              <w:t>- 5 -</w:t>
             </w:r>
             <w:r>
               <w:rPr>
@@ -545,7 +548,7 @@
               <w:sz w:val="22"/>
             </w:rPr>
           </w:pPr>
-          <w:hyperlink w:anchor="_Toc404715520" w:history="1">
+          <w:hyperlink w:anchor="_Toc404717958" w:history="1">
             <w:r>
               <w:rPr>
                 <w:rStyle w:val="Hyperlink"/>
@@ -588,7 +591,7 @@
                 <w:noProof/>
                 <w:webHidden/>
               </w:rPr>
-              <w:instrText xml:space="preserve"> PAGEREF _Toc404715520 \h </w:instrText>
+              <w:instrText xml:space="preserve"> PAGEREF _Toc404717958 \h </w:instrText>
             </w:r>
             <w:r>
               <w:rPr>
@@ -608,7 +611,520 @@
                 <w:noProof/>
                 <w:webHidden/>
               </w:rPr>
+              <w:t>- 5 -</w:t>
+            </w:r>
+            <w:r>
+              <w:rPr>
+                <w:noProof/>
+                <w:webHidden/>
+              </w:rPr>
+              <w:fldChar w:fldCharType="end"/>
+            </w:r>
+          </w:hyperlink>
+        </w:p>
+        <w:p>
+          <w:pPr>
+            <w:pStyle w:val="TOC1"/>
+            <w:tabs>
+              <w:tab w:val="left" w:pos="1100"/>
+              <w:tab w:val="right" w:leader="dot" w:pos="9396"/>
+            </w:tabs>
+            <w:rPr>
+              <w:noProof/>
+              <w:sz w:val="22"/>
+            </w:rPr>
+          </w:pPr>
+          <w:hyperlink w:anchor="_Toc404717959" w:history="1">
+            <w:r>
+              <w:rPr>
+                <w:rStyle w:val="Hyperlink"/>
+                <w:noProof/>
+                <w:lang w:val="hu-HU"/>
+              </w:rPr>
+              <w:t>3</w:t>
+            </w:r>
+            <w:r>
+              <w:rPr>
+                <w:noProof/>
+                <w:sz w:val="22"/>
+              </w:rPr>
+              <w:tab/>
+            </w:r>
+            <w:r>
+              <w:rPr>
+                <w:rStyle w:val="Hyperlink"/>
+                <w:noProof/>
+                <w:lang w:val="hu-HU"/>
+              </w:rPr>
+              <w:t>A rendszer</w:t>
+            </w:r>
+            <w:r>
+              <w:rPr>
+                <w:noProof/>
+                <w:webHidden/>
+              </w:rPr>
+              <w:tab/>
+            </w:r>
+            <w:r>
+              <w:rPr>
+                <w:noProof/>
+                <w:webHidden/>
+              </w:rPr>
+              <w:fldChar w:fldCharType="begin"/>
+            </w:r>
+            <w:r>
+              <w:rPr>
+                <w:noProof/>
+                <w:webHidden/>
+              </w:rPr>
+              <w:instrText xml:space="preserve"> PAGEREF _Toc404717959 \h </w:instrText>
+            </w:r>
+            <w:r>
+              <w:rPr>
+                <w:noProof/>
+                <w:webHidden/>
+              </w:rPr>
+            </w:r>
+            <w:r>
+              <w:rPr>
+                <w:noProof/>
+                <w:webHidden/>
+              </w:rPr>
+              <w:fldChar w:fldCharType="separate"/>
+            </w:r>
+            <w:r>
+              <w:rPr>
+                <w:noProof/>
+                <w:webHidden/>
+              </w:rPr>
+              <w:t>- 6 -</w:t>
+            </w:r>
+            <w:r>
+              <w:rPr>
+                <w:noProof/>
+                <w:webHidden/>
+              </w:rPr>
+              <w:fldChar w:fldCharType="end"/>
+            </w:r>
+          </w:hyperlink>
+        </w:p>
+        <w:p>
+          <w:pPr>
+            <w:pStyle w:val="TOC2"/>
+            <w:tabs>
+              <w:tab w:val="left" w:pos="1540"/>
+            </w:tabs>
+            <w:rPr>
+              <w:noProof/>
+              <w:sz w:val="22"/>
+            </w:rPr>
+          </w:pPr>
+          <w:hyperlink w:anchor="_Toc404717960" w:history="1">
+            <w:r>
+              <w:rPr>
+                <w:rStyle w:val="Hyperlink"/>
+                <w:noProof/>
+                <w:lang w:val="hu-HU"/>
+              </w:rPr>
+              <w:t>3.1</w:t>
+            </w:r>
+            <w:r>
+              <w:rPr>
+                <w:noProof/>
+                <w:sz w:val="22"/>
+              </w:rPr>
+              <w:tab/>
+            </w:r>
+            <w:r>
+              <w:rPr>
+                <w:rStyle w:val="Hyperlink"/>
+                <w:noProof/>
+                <w:lang w:val="hu-HU"/>
+              </w:rPr>
+              <w:t>A rendszer környezete</w:t>
+            </w:r>
+            <w:r>
+              <w:rPr>
+                <w:noProof/>
+                <w:webHidden/>
+              </w:rPr>
+              <w:tab/>
+            </w:r>
+            <w:r>
+              <w:rPr>
+                <w:noProof/>
+                <w:webHidden/>
+              </w:rPr>
+              <w:fldChar w:fldCharType="begin"/>
+            </w:r>
+            <w:r>
+              <w:rPr>
+                <w:noProof/>
+                <w:webHidden/>
+              </w:rPr>
+              <w:instrText xml:space="preserve"> PAGEREF _Toc404717960 \h </w:instrText>
+            </w:r>
+            <w:r>
+              <w:rPr>
+                <w:noProof/>
+                <w:webHidden/>
+              </w:rPr>
+            </w:r>
+            <w:r>
+              <w:rPr>
+                <w:noProof/>
+                <w:webHidden/>
+              </w:rPr>
+              <w:fldChar w:fldCharType="separate"/>
+            </w:r>
+            <w:r>
+              <w:rPr>
+                <w:noProof/>
+                <w:webHidden/>
+              </w:rPr>
+              <w:t>- 6 -</w:t>
+            </w:r>
+            <w:r>
+              <w:rPr>
+                <w:noProof/>
+                <w:webHidden/>
+              </w:rPr>
+              <w:fldChar w:fldCharType="end"/>
+            </w:r>
+          </w:hyperlink>
+        </w:p>
+        <w:p>
+          <w:pPr>
+            <w:pStyle w:val="TOC1"/>
+            <w:tabs>
+              <w:tab w:val="left" w:pos="1100"/>
+              <w:tab w:val="right" w:leader="dot" w:pos="9396"/>
+            </w:tabs>
+            <w:rPr>
+              <w:noProof/>
+              <w:sz w:val="22"/>
+            </w:rPr>
+          </w:pPr>
+          <w:hyperlink w:anchor="_Toc404717961" w:history="1">
+            <w:r>
+              <w:rPr>
+                <w:rStyle w:val="Hyperlink"/>
+                <w:noProof/>
+                <w:lang w:val="hu-HU"/>
+              </w:rPr>
+              <w:t>4</w:t>
+            </w:r>
+            <w:r>
+              <w:rPr>
+                <w:noProof/>
+                <w:sz w:val="22"/>
+              </w:rPr>
+              <w:tab/>
+            </w:r>
+            <w:r>
+              <w:rPr>
+                <w:rStyle w:val="Hyperlink"/>
+                <w:noProof/>
+                <w:lang w:val="hu-HU"/>
+              </w:rPr>
+              <w:t>Adatmodell</w:t>
+            </w:r>
+            <w:r>
+              <w:rPr>
+                <w:noProof/>
+                <w:webHidden/>
+              </w:rPr>
+              <w:tab/>
+            </w:r>
+            <w:r>
+              <w:rPr>
+                <w:noProof/>
+                <w:webHidden/>
+              </w:rPr>
+              <w:fldChar w:fldCharType="begin"/>
+            </w:r>
+            <w:r>
+              <w:rPr>
+                <w:noProof/>
+                <w:webHidden/>
+              </w:rPr>
+              <w:instrText xml:space="preserve"> PAGEREF _Toc404717961 \h </w:instrText>
+            </w:r>
+            <w:r>
+              <w:rPr>
+                <w:noProof/>
+                <w:webHidden/>
+              </w:rPr>
+            </w:r>
+            <w:r>
+              <w:rPr>
+                <w:noProof/>
+                <w:webHidden/>
+              </w:rPr>
+              <w:fldChar w:fldCharType="separate"/>
+            </w:r>
+            <w:r>
+              <w:rPr>
+                <w:noProof/>
+                <w:webHidden/>
+              </w:rPr>
+              <w:t>- 7 -</w:t>
+            </w:r>
+            <w:r>
+              <w:rPr>
+                <w:noProof/>
+                <w:webHidden/>
+              </w:rPr>
+              <w:fldChar w:fldCharType="end"/>
+            </w:r>
+          </w:hyperlink>
+        </w:p>
+        <w:p>
+          <w:pPr>
+            <w:pStyle w:val="TOC1"/>
+            <w:tabs>
+              <w:tab w:val="left" w:pos="1100"/>
+              <w:tab w:val="right" w:leader="dot" w:pos="9396"/>
+            </w:tabs>
+            <w:rPr>
+              <w:noProof/>
+              <w:sz w:val="22"/>
+            </w:rPr>
+          </w:pPr>
+          <w:hyperlink w:anchor="_Toc404717962" w:history="1">
+            <w:r>
+              <w:rPr>
+                <w:rStyle w:val="Hyperlink"/>
+                <w:noProof/>
+                <w:lang w:val="hu-HU"/>
+              </w:rPr>
               <w:t>5</w:t>
+            </w:r>
+            <w:r>
+              <w:rPr>
+                <w:noProof/>
+                <w:sz w:val="22"/>
+              </w:rPr>
+              <w:tab/>
+            </w:r>
+            <w:r>
+              <w:rPr>
+                <w:rStyle w:val="Hyperlink"/>
+                <w:noProof/>
+                <w:lang w:val="hu-HU"/>
+              </w:rPr>
+              <w:t>Szoftverarchitektúra</w:t>
+            </w:r>
+            <w:r>
+              <w:rPr>
+                <w:noProof/>
+                <w:webHidden/>
+              </w:rPr>
+              <w:tab/>
+            </w:r>
+            <w:r>
+              <w:rPr>
+                <w:noProof/>
+                <w:webHidden/>
+              </w:rPr>
+              <w:fldChar w:fldCharType="begin"/>
+            </w:r>
+            <w:r>
+              <w:rPr>
+                <w:noProof/>
+                <w:webHidden/>
+              </w:rPr>
+              <w:instrText xml:space="preserve"> PAGEREF _Toc404717962 \h </w:instrText>
+            </w:r>
+            <w:r>
+              <w:rPr>
+                <w:noProof/>
+                <w:webHidden/>
+              </w:rPr>
+            </w:r>
+            <w:r>
+              <w:rPr>
+                <w:noProof/>
+                <w:webHidden/>
+              </w:rPr>
+              <w:fldChar w:fldCharType="separate"/>
+            </w:r>
+            <w:r>
+              <w:rPr>
+                <w:noProof/>
+                <w:webHidden/>
+              </w:rPr>
+              <w:t>- 7 -</w:t>
+            </w:r>
+            <w:r>
+              <w:rPr>
+                <w:noProof/>
+                <w:webHidden/>
+              </w:rPr>
+              <w:fldChar w:fldCharType="end"/>
+            </w:r>
+          </w:hyperlink>
+        </w:p>
+        <w:p>
+          <w:pPr>
+            <w:pStyle w:val="TOC1"/>
+            <w:tabs>
+              <w:tab w:val="left" w:pos="1100"/>
+              <w:tab w:val="right" w:leader="dot" w:pos="9396"/>
+            </w:tabs>
+            <w:rPr>
+              <w:noProof/>
+              <w:sz w:val="22"/>
+            </w:rPr>
+          </w:pPr>
+          <w:hyperlink w:anchor="_Toc404717963" w:history="1">
+            <w:r>
+              <w:rPr>
+                <w:rStyle w:val="Hyperlink"/>
+                <w:noProof/>
+                <w:lang w:val="hu-HU"/>
+              </w:rPr>
+              <w:t>6</w:t>
+            </w:r>
+            <w:r>
+              <w:rPr>
+                <w:noProof/>
+                <w:sz w:val="22"/>
+              </w:rPr>
+              <w:tab/>
+            </w:r>
+            <w:r>
+              <w:rPr>
+                <w:rStyle w:val="Hyperlink"/>
+                <w:noProof/>
+                <w:lang w:val="hu-HU"/>
+              </w:rPr>
+              <w:t>Felhasználói felület</w:t>
+            </w:r>
+            <w:r>
+              <w:rPr>
+                <w:noProof/>
+                <w:webHidden/>
+              </w:rPr>
+              <w:tab/>
+            </w:r>
+            <w:r>
+              <w:rPr>
+                <w:noProof/>
+                <w:webHidden/>
+              </w:rPr>
+              <w:fldChar w:fldCharType="begin"/>
+            </w:r>
+            <w:r>
+              <w:rPr>
+                <w:noProof/>
+                <w:webHidden/>
+              </w:rPr>
+              <w:instrText xml:space="preserve"> PAGEREF _Toc404717963 \h </w:instrText>
+            </w:r>
+            <w:r>
+              <w:rPr>
+                <w:noProof/>
+                <w:webHidden/>
+              </w:rPr>
+            </w:r>
+            <w:r>
+              <w:rPr>
+                <w:noProof/>
+                <w:webHidden/>
+              </w:rPr>
+              <w:fldChar w:fldCharType="separate"/>
+            </w:r>
+            <w:r>
+              <w:rPr>
+                <w:noProof/>
+                <w:webHidden/>
+              </w:rPr>
+              <w:t>- 7 -</w:t>
+            </w:r>
+            <w:r>
+              <w:rPr>
+                <w:noProof/>
+                <w:webHidden/>
+              </w:rPr>
+              <w:fldChar w:fldCharType="end"/>
+            </w:r>
+          </w:hyperlink>
+        </w:p>
+        <w:p>
+          <w:pPr>
+            <w:pStyle w:val="TOC1"/>
+            <w:tabs>
+              <w:tab w:val="left" w:pos="1100"/>
+              <w:tab w:val="right" w:leader="dot" w:pos="9396"/>
+            </w:tabs>
+            <w:rPr>
+              <w:noProof/>
+              <w:sz w:val="22"/>
+            </w:rPr>
+          </w:pPr>
+          <w:hyperlink w:anchor="_Toc404717964" w:history="1">
+            <w:r>
+              <w:rPr>
+                <w:rStyle w:val="Hyperlink"/>
+                <w:noProof/>
+              </w:rPr>
+              <w:t>7</w:t>
+            </w:r>
+            <w:r>
+              <w:rPr>
+                <w:noProof/>
+                <w:sz w:val="22"/>
+              </w:rPr>
+              <w:tab/>
+            </w:r>
+            <w:r>
+              <w:rPr>
+                <w:rStyle w:val="Hyperlink"/>
+                <w:noProof/>
+              </w:rPr>
+              <w:t>References</w:t>
+            </w:r>
+            <w:r>
+              <w:rPr>
+                <w:noProof/>
+                <w:webHidden/>
+              </w:rPr>
+              <w:tab/>
+            </w:r>
+            <w:r>
+              <w:rPr>
+                <w:noProof/>
+                <w:webHidden/>
+              </w:rPr>
+              <w:fldChar w:fldCharType="begin"/>
+            </w:r>
+            <w:r>
+              <w:rPr>
+                <w:noProof/>
+                <w:webHidden/>
+              </w:rPr>
+              <w:instrText xml:space="preserve"> PAGEREF _Toc404717964 \h </w:instrText>
+            </w:r>
+            <w:r>
+              <w:rPr>
+                <w:noProof/>
+                <w:webHidden/>
+              </w:rPr>
+            </w:r>
+            <w:r>
+              <w:rPr>
+                <w:noProof/>
+                <w:webHidden/>
+              </w:rPr>
+              <w:fldChar w:fldCharType="separate"/>
+            </w:r>
+            <w:r>
+              <w:rPr>
+                <w:noProof/>
+                <w:webHidden/>
+              </w:rPr>
+              <w:t>- 8 -</w:t>
             </w:r>
             <w:r>
               <w:rPr>
@@ -659,7 +1175,7 @@
         </w:rPr>
       </w:pPr>
       <w:bookmarkStart w:id="0" w:name="_Toc404715417"/>
-      <w:bookmarkStart w:id="1" w:name="_Toc404715516"/>
+      <w:bookmarkStart w:id="1" w:name="_Toc404717954"/>
       <w:r>
         <w:rPr>
           <w:lang w:val="hu-HU"/>
@@ -681,21 +1197,7 @@
         <w:rPr>
           <w:lang w:val="hu-HU"/>
         </w:rPr>
-        <w:t xml:space="preserve">A hallgatók feladata egy olyan térkép alapú online rendszer kifejlesztése, </w:t>
-      </w:r>
-      <w:proofErr w:type="gramStart"/>
-      <w:r>
-        <w:rPr>
-          <w:lang w:val="hu-HU"/>
-        </w:rPr>
-        <w:t>amelyik</w:t>
-      </w:r>
-      <w:proofErr w:type="gramEnd"/>
-      <w:r>
-        <w:rPr>
-          <w:lang w:val="hu-HU"/>
-        </w:rPr>
-        <w:t xml:space="preserve"> lehetővé teszi felhasználóinak, hogy megosszák az általuk ismert  ingyenes/előnyös parkolási lehetőségeket a többi felhasználóval. A rendszer tegye lehetővé fényképek feltöltését és a cím </w:t>
+        <w:t xml:space="preserve">A hallgatók feladata egy olyan térkép alapú online rendszer kifejlesztése, amelyik lehetővé teszi felhasználóinak, hogy megosszák az általuk ismert  ingyenes/előnyös parkolási lehetőségeket a többi felhasználóval. A rendszer tegye lehetővé fényképek feltöltését és a cím </w:t>
       </w:r>
       <w:r>
         <w:rPr>
@@ -713,7 +1215,7 @@
         </w:rPr>
       </w:pPr>
       <w:bookmarkStart w:id="2" w:name="_Toc404715418"/>
-      <w:bookmarkStart w:id="3" w:name="_Toc404715517"/>
+      <w:bookmarkStart w:id="3" w:name="_Toc404717955"/>
       <w:r>
         <w:rPr>
           <w:lang w:val="hu-HU"/>
@@ -968,6 +1470,84 @@
         </w:rPr>
         <w:t>A csapatban szerepek kiosztását a csapat kis mérete miatt nem tartottuk fontosnak.</w:t>
       </w:r>
+      <w:r>
+        <w:rPr>
+          <w:szCs w:val="24"/>
+          <w:lang w:val="hu-HU"/>
+        </w:rPr>
+        <w:t xml:space="preserve"> Az effektív csapatmunka érdekében létrehoztunk </w:t>
+      </w:r>
+      <w:proofErr w:type="spellStart"/>
+      <w:r>
+        <w:rPr>
+          <w:szCs w:val="24"/>
+          <w:lang w:val="hu-HU"/>
+        </w:rPr>
+        <w:t>GitHubon</w:t>
+      </w:r>
+      <w:proofErr w:type="spellEnd"/>
+      <w:r>
+        <w:rPr>
+          <w:szCs w:val="24"/>
+          <w:lang w:val="hu-HU"/>
+        </w:rPr>
+        <w:t xml:space="preserve"> egy nyilvános projektet, mely segítségével verziókövetés mellett végeztük a fejlesztés egészét </w:t>
+      </w:r>
+      <w:sdt>
+        <w:sdtPr>
+          <w:rPr>
+            <w:szCs w:val="24"/>
+            <w:lang w:val="hu-HU"/>
+          </w:rPr>
+          <w:id w:val="348148509"/>
+          <w:citation/>
+        </w:sdtPr>
+        <w:sdtContent>
+          <w:r>
+            <w:rPr>
+              <w:szCs w:val="24"/>
+              <w:lang w:val="hu-HU"/>
+            </w:rPr>
+            <w:fldChar w:fldCharType="begin"/>
+          </w:r>
+          <w:r>
+            <w:rPr>
+              <w:szCs w:val="24"/>
+              <w:lang w:val="hu-HU"/>
+            </w:rPr>
+            <w:instrText xml:space="preserve"> CITATION Ném \l 1038 </w:instrText>
+          </w:r>
+          <w:r>
+            <w:rPr>
+              <w:szCs w:val="24"/>
+              <w:lang w:val="hu-HU"/>
+            </w:rPr>
+            <w:fldChar w:fldCharType="separate"/>
+          </w:r>
+          <w:r>
+            <w:rPr>
+              <w:noProof/>
+              <w:szCs w:val="24"/>
+              <w:lang w:val="hu-HU"/>
+            </w:rPr>
+            <w:t>[1]</w:t>
+          </w:r>
+          <w:r>
+            <w:rPr>
+              <w:szCs w:val="24"/>
+              <w:lang w:val="hu-HU"/>
+            </w:rPr>
+            <w:fldChar w:fldCharType="end"/>
+          </w:r>
+        </w:sdtContent>
+      </w:sdt>
+      <w:r>
+        <w:rPr>
+          <w:szCs w:val="24"/>
+          <w:lang w:val="hu-HU"/>
+        </w:rPr>
+        <w:t>.</w:t>
+      </w:r>
     </w:p>
     <w:p>
       <w:pPr>
@@ -977,7 +1557,7 @@
         </w:rPr>
       </w:pPr>
       <w:bookmarkStart w:id="4" w:name="_Toc404715419"/>
-      <w:bookmarkStart w:id="5" w:name="_Toc404715518"/>
+      <w:bookmarkStart w:id="5" w:name="_Toc404717956"/>
       <w:r>
         <w:rPr>
           <w:lang w:val="hu-HU"/>
@@ -1012,14 +1592,14 @@
         <w:spacing w:line="360" w:lineRule="auto"/>
         <w:ind w:left="1434" w:hanging="357"/>
         <w:rPr>
-          <w:sz w:val="28"/>
-          <w:szCs w:val="24"/>
-        </w:rPr>
-      </w:pPr>
-      <w:r>
-        <w:rPr>
-          <w:sz w:val="28"/>
-          <w:szCs w:val="24"/>
+          <w:sz w:val="26"/>
+          <w:szCs w:val="26"/>
+        </w:rPr>
+      </w:pPr>
+      <w:r>
+        <w:rPr>
+          <w:sz w:val="26"/>
+          <w:szCs w:val="26"/>
         </w:rPr>
         <w:t>Parkolóhely felvétele: A parkolóhely címének, árának, elérhetőségi sávjainak megadásával.</w:t>
       </w:r>
@@ -1034,14 +1614,14 @@
         <w:spacing w:line="360" w:lineRule="auto"/>
         <w:ind w:left="1434" w:hanging="357"/>
         <w:rPr>
-          <w:sz w:val="28"/>
-          <w:szCs w:val="24"/>
-        </w:rPr>
-      </w:pPr>
-      <w:r>
-        <w:rPr>
-          <w:sz w:val="28"/>
-          <w:szCs w:val="24"/>
+          <w:sz w:val="26"/>
+          <w:szCs w:val="26"/>
+        </w:rPr>
+      </w:pPr>
+      <w:r>
+        <w:rPr>
+          <w:sz w:val="26"/>
+          <w:szCs w:val="26"/>
         </w:rPr>
         <w:t>Kép felvétele parkolóhelyről: A parkolókhoz opcionálisan fényképek is társíthatók a könnyebb megtalálás érdekében.</w:t>
       </w:r>
@@ -1056,17 +1636,107 @@
         <w:spacing w:line="360" w:lineRule="auto"/>
         <w:ind w:left="1434" w:hanging="357"/>
         <w:rPr>
-          <w:sz w:val="28"/>
-          <w:szCs w:val="24"/>
-        </w:rPr>
-      </w:pPr>
-      <w:r>
-        <w:rPr>
-          <w:sz w:val="28"/>
-          <w:szCs w:val="24"/>
+          <w:sz w:val="26"/>
+          <w:szCs w:val="26"/>
+        </w:rPr>
+      </w:pPr>
+      <w:r>
+        <w:rPr>
+          <w:sz w:val="26"/>
+          <w:szCs w:val="26"/>
         </w:rPr>
         <w:lastRenderedPageBreak/>
         <w:t>Parkolóhelyek megjelenítése térképen: A parkolóhelyek böngészhetők az adott terület térképén való megjelenítésével, hogy a felhasználó a számára legkedvezőbb helyet találhassa járművének.</w:t>
+      </w:r>
+    </w:p>
+    <w:p>
+      <w:pPr>
+        <w:rPr>
+          <w:szCs w:val="26"/>
+        </w:rPr>
+      </w:pPr>
+      <w:r>
+        <w:rPr>
+          <w:szCs w:val="26"/>
+        </w:rPr>
+        <w:t xml:space="preserve">Parkolóhelyek szűrése: A parkolóhelyek szűrése </w:t>
+      </w:r>
+      <w:proofErr w:type="gramStart"/>
+      <w:r>
+        <w:rPr>
+          <w:szCs w:val="26"/>
+        </w:rPr>
+        <w:t>az</w:t>
+      </w:r>
+      <w:proofErr w:type="gramEnd"/>
+      <w:r>
+        <w:rPr>
+          <w:szCs w:val="26"/>
+        </w:rPr>
+        <w:t xml:space="preserve"> alábbi szempontok alapján végezhető, tetszőleges kombinációban:</w:t>
+      </w:r>
+    </w:p>
+    <w:p>
+      <w:pPr>
+        <w:pStyle w:val="ListParagraph"/>
+        <w:numPr>
+          <w:ilvl w:val="1"/>
+          <w:numId w:val="3"/>
+        </w:numPr>
+        <w:spacing w:line="360" w:lineRule="auto"/>
+        <w:rPr>
+          <w:sz w:val="26"/>
+          <w:szCs w:val="26"/>
+        </w:rPr>
+      </w:pPr>
+      <w:r>
+        <w:rPr>
+          <w:sz w:val="26"/>
+          <w:szCs w:val="26"/>
+        </w:rPr>
+        <w:t>Ár alapján: Megadható felső árkorlát, így ingyenesre is szűrhetünk.</w:t>
+      </w:r>
+    </w:p>
+    <w:p>
+      <w:pPr>
+        <w:pStyle w:val="ListParagraph"/>
+        <w:numPr>
+          <w:ilvl w:val="1"/>
+          <w:numId w:val="3"/>
+        </w:numPr>
+        <w:spacing w:line="360" w:lineRule="auto"/>
+        <w:rPr>
+          <w:sz w:val="26"/>
+          <w:szCs w:val="26"/>
+        </w:rPr>
+      </w:pPr>
+      <w:r>
+        <w:rPr>
+          <w:sz w:val="26"/>
+          <w:szCs w:val="26"/>
+        </w:rPr>
+        <w:t>Cím alapján: Megadható, hogy legfeljebb mekkora távolságra lévő parkolóhelyeket szeretnénk megjeleníteni az adott címtől.</w:t>
+      </w:r>
+    </w:p>
+    <w:p>
+      <w:pPr>
+        <w:pStyle w:val="ListParagraph"/>
+        <w:numPr>
+          <w:ilvl w:val="1"/>
+          <w:numId w:val="3"/>
+        </w:numPr>
+        <w:spacing w:line="360" w:lineRule="auto"/>
+        <w:rPr>
+          <w:sz w:val="26"/>
+          <w:szCs w:val="26"/>
+        </w:rPr>
+      </w:pPr>
+      <w:r>
+        <w:rPr>
+          <w:sz w:val="26"/>
+          <w:szCs w:val="26"/>
+        </w:rPr>
+        <w:t>Idősávok alapján: Lekérhető, hogy a kívánt idősávban mely parkolók érhetők el.</w:t>
       </w:r>
     </w:p>
     <w:p>
@@ -1079,156 +1749,71 @@
         <w:spacing w:line="360" w:lineRule="auto"/>
         <w:ind w:left="1434" w:hanging="357"/>
         <w:rPr>
-          <w:sz w:val="28"/>
-          <w:szCs w:val="24"/>
-        </w:rPr>
-      </w:pPr>
-      <w:r>
-        <w:rPr>
-          <w:sz w:val="28"/>
-          <w:szCs w:val="24"/>
-        </w:rPr>
-        <w:t>Parkolóhelyek szűrése: A parkolóhelyek szűrése az alábbi szempontok alapján végezhető, tetszőleges kombinációban:</w:t>
+          <w:sz w:val="26"/>
+          <w:szCs w:val="26"/>
+        </w:rPr>
+      </w:pPr>
+      <w:r>
+        <w:rPr>
+          <w:sz w:val="26"/>
+          <w:szCs w:val="26"/>
+        </w:rPr>
+        <w:t>Parkolóhely értékelése: A felhasználók minősíthetik az egyes parkolóhelyeket, hogy mennyire találták azt összességében jónak, ezzel segítve a többi felhasználót.</w:t>
       </w:r>
     </w:p>
     <w:p>
       <w:pPr>
-        <w:pStyle w:val="ListParagraph"/>
-        <w:numPr>
-          <w:ilvl w:val="1"/>
-          <w:numId w:val="3"/>
-        </w:numPr>
-        <w:spacing w:line="360" w:lineRule="auto"/>
-        <w:rPr>
-          <w:sz w:val="28"/>
+        <w:rPr>
           <w:szCs w:val="24"/>
-        </w:rPr>
-      </w:pPr>
-      <w:r>
-        <w:rPr>
-          <w:sz w:val="28"/>
+          <w:lang w:val="hu-HU"/>
+        </w:rPr>
+      </w:pPr>
+      <w:r>
+        <w:rPr>
           <w:szCs w:val="24"/>
-        </w:rPr>
-        <w:t>Ár alapján: Megadható felső árkorlát, így ingyenesre is szűrhetünk.</w:t>
+          <w:lang w:val="hu-HU"/>
+        </w:rPr>
+        <w:t>Az alkalmazás implementálásához elengedhetetlen felhasználó</w:t>
+      </w:r>
+      <w:r>
+        <w:rPr>
+          <w:szCs w:val="24"/>
+          <w:lang w:val="hu-HU"/>
+        </w:rPr>
+        <w:t xml:space="preserve"> </w:t>
+      </w:r>
+      <w:r>
+        <w:rPr>
+          <w:szCs w:val="24"/>
+          <w:lang w:val="hu-HU"/>
+        </w:rPr>
+        <w:t xml:space="preserve">kezelés megvalósítása. A felhasználók regisztrálhatnak, majd később ezzel a profillal vehetik igénybe az alkalmazás nyújtotta szolgáltatásokat. </w:t>
       </w:r>
     </w:p>
     <w:p>
       <w:pPr>
-        <w:pStyle w:val="ListParagraph"/>
-        <w:numPr>
-          <w:ilvl w:val="1"/>
-          <w:numId w:val="3"/>
-        </w:numPr>
-        <w:spacing w:line="360" w:lineRule="auto"/>
-        <w:rPr>
-          <w:sz w:val="28"/>
+        <w:rPr>
           <w:szCs w:val="24"/>
-        </w:rPr>
-      </w:pPr>
-      <w:r>
-        <w:rPr>
-          <w:sz w:val="28"/>
+          <w:lang w:val="hu-HU"/>
+        </w:rPr>
+      </w:pPr>
+      <w:r>
+        <w:rPr>
           <w:szCs w:val="24"/>
-        </w:rPr>
-        <w:t>Cím alapján: Megadható, hogy legfeljebb mekkora távolságra lévő parkolóhelyeket szeretnénk megjeleníteni az adott címtől.</w:t>
+          <w:lang w:val="hu-HU"/>
+        </w:rPr>
+        <w:br w:type="page"/>
       </w:r>
     </w:p>
     <w:p>
       <w:pPr>
-        <w:pStyle w:val="ListParagraph"/>
-        <w:numPr>
-          <w:ilvl w:val="1"/>
-          <w:numId w:val="3"/>
-        </w:numPr>
-        <w:spacing w:line="360" w:lineRule="auto"/>
-        <w:rPr>
-          <w:sz w:val="28"/>
-          <w:szCs w:val="24"/>
-        </w:rPr>
-      </w:pPr>
-      <w:r>
-        <w:rPr>
-          <w:sz w:val="28"/>
-          <w:szCs w:val="24"/>
-        </w:rPr>
-        <w:t>Idősávok alapján: Lekérhető, hogy a kívánt idősávban mely parkolók érhetők el.</w:t>
-      </w:r>
-    </w:p>
-    <w:p>
-      <w:pPr>
-        <w:pStyle w:val="ListParagraph"/>
-        <w:numPr>
-          <w:ilvl w:val="0"/>
-          <w:numId w:val="3"/>
-        </w:numPr>
-        <w:spacing w:line="360" w:lineRule="auto"/>
-        <w:ind w:left="1434" w:hanging="357"/>
-        <w:rPr>
-          <w:sz w:val="28"/>
-          <w:szCs w:val="24"/>
-        </w:rPr>
-      </w:pPr>
-      <w:r>
-        <w:rPr>
-          <w:sz w:val="28"/>
-          <w:szCs w:val="24"/>
-        </w:rPr>
-        <w:t>Parkolóhely értékelése: A felhasználók minősíthetik az egyes parkolóhelyeket, hogy mennyire találták azt összességében jónak, ezzel segítve a többi felhasználót.</w:t>
-      </w:r>
-    </w:p>
-    <w:p>
-      <w:pPr>
-        <w:rPr>
-          <w:szCs w:val="24"/>
-          <w:lang w:val="hu-HU"/>
-        </w:rPr>
-      </w:pPr>
-      <w:r>
-        <w:rPr>
-          <w:szCs w:val="24"/>
-          <w:lang w:val="hu-HU"/>
-        </w:rPr>
-        <w:t>Az alkalmazás implementálásához elengedhetetlen felhasználó</w:t>
-      </w:r>
-      <w:r>
-        <w:rPr>
-          <w:szCs w:val="24"/>
-          <w:lang w:val="hu-HU"/>
-        </w:rPr>
-        <w:t xml:space="preserve"> </w:t>
-      </w:r>
-      <w:r>
-        <w:rPr>
-          <w:szCs w:val="24"/>
-          <w:lang w:val="hu-HU"/>
-        </w:rPr>
-        <w:t xml:space="preserve">kezelés megvalósítása. A felhasználók regisztrálhatnak, majd később ezzel a profillal vehetik igénybe az alkalmazás nyújtotta szolgáltatásokat. </w:t>
-      </w:r>
-    </w:p>
-    <w:p>
-      <w:pPr>
-        <w:rPr>
-          <w:szCs w:val="24"/>
-          <w:lang w:val="hu-HU"/>
-        </w:rPr>
-      </w:pPr>
-      <w:r>
-        <w:rPr>
-          <w:szCs w:val="24"/>
-          <w:lang w:val="hu-HU"/>
-        </w:rPr>
-        <w:br w:type="page"/>
-      </w:r>
-    </w:p>
-    <w:p>
-      <w:pPr>
         <w:pStyle w:val="Heading2"/>
         <w:rPr>
           <w:lang w:val="hu-HU"/>
         </w:rPr>
       </w:pPr>
       <w:bookmarkStart w:id="6" w:name="_Toc404715420"/>
-      <w:bookmarkStart w:id="7" w:name="_Toc404715519"/>
+      <w:bookmarkStart w:id="7" w:name="_Toc404717957"/>
       <w:r>
         <w:rPr>
           <w:lang w:val="hu-HU"/>
@@ -1310,7 +1895,7 @@
         </w:rPr>
       </w:pPr>
       <w:bookmarkStart w:id="8" w:name="_Toc404715421"/>
-      <w:bookmarkStart w:id="9" w:name="_Toc404715520"/>
+      <w:bookmarkStart w:id="9" w:name="_Toc404717958"/>
       <w:proofErr w:type="spellStart"/>
       <w:r>
         <w:rPr>
@@ -1337,7 +1922,6 @@
       <w:r>
         <w:rPr>
           <w:noProof/>
-          <w:lang w:val="hu-HU"/>
         </w:rPr>
         <w:drawing>
           <wp:inline distT="0" distB="0" distL="0" distR="0" wp14:anchorId="2A80EFB1" wp14:editId="2F781013">
@@ -1402,6 +1986,7 @@
           <w:lang w:val="hu-HU"/>
         </w:rPr>
       </w:pPr>
+      <w:bookmarkStart w:id="10" w:name="_Toc404717959"/>
       <w:r>
         <w:rPr>
           <w:lang w:val="hu-HU"/>
@@ -1409,6 +1994,7 @@
         <w:lastRenderedPageBreak/>
         <w:t>A rendszer</w:t>
       </w:r>
+      <w:bookmarkEnd w:id="10"/>
     </w:p>
     <w:p>
       <w:pPr>
@@ -1477,6 +2063,7 @@
           <w:lang w:val="hu-HU"/>
         </w:rPr>
       </w:pPr>
+      <w:bookmarkStart w:id="11" w:name="_Toc404717960"/>
       <w:r>
         <w:rPr>
           <w:lang w:val="hu-HU"/>
@@ -1495,6 +2082,7 @@
         </w:rPr>
         <w:t>e</w:t>
       </w:r>
+      <w:bookmarkEnd w:id="11"/>
     </w:p>
     <w:p>
       <w:pPr>
@@ -1557,6 +2145,7 @@
           <w:id w:val="2007856458"/>
           <w:citation/>
         </w:sdtPr>
+        <w:sdtEndPr/>
         <w:sdtContent>
           <w:r>
             <w:rPr>
@@ -1581,7 +2170,7 @@
               <w:noProof/>
               <w:lang w:val="hu-HU"/>
             </w:rPr>
-            <w:t>[1]</w:t>
+            <w:t>[2]</w:t>
           </w:r>
           <w:r>
             <w:rPr>
@@ -1632,6 +2221,7 @@
           <w:id w:val="411055742"/>
           <w:citation/>
         </w:sdtPr>
+        <w:sdtEndPr/>
         <w:sdtContent>
           <w:r>
             <w:rPr>
@@ -1656,7 +2246,7 @@
               <w:noProof/>
               <w:lang w:val="hu-HU"/>
             </w:rPr>
-            <w:t>[2]</w:t>
+            <w:t>[3]</w:t>
           </w:r>
           <w:r>
             <w:rPr>
@@ -1769,6 +2359,7 @@
           <w:lang w:val="hu-HU"/>
         </w:rPr>
       </w:pPr>
+      <w:bookmarkStart w:id="12" w:name="_Toc404717961"/>
       <w:r>
         <w:rPr>
           <w:lang w:val="hu-HU"/>
@@ -1776,6 +2367,7 @@
         <w:lastRenderedPageBreak/>
         <w:t>Adatmodell</w:t>
       </w:r>
+      <w:bookmarkEnd w:id="12"/>
     </w:p>
     <w:p>
       <w:pPr>
@@ -1805,6 +2397,7 @@
           <w:lang w:val="hu-HU"/>
         </w:rPr>
       </w:pPr>
+      <w:bookmarkStart w:id="13" w:name="_Toc404717962"/>
       <w:proofErr w:type="spellStart"/>
       <w:r>
         <w:rPr>
@@ -1812,6 +2405,7 @@
         </w:rPr>
         <w:t>Szoftverarchitektúra</w:t>
       </w:r>
+      <w:bookmarkEnd w:id="13"/>
       <w:proofErr w:type="spellEnd"/>
     </w:p>
     <w:p>
@@ -1834,12 +2428,14 @@
           <w:lang w:val="hu-HU"/>
         </w:rPr>
       </w:pPr>
+      <w:bookmarkStart w:id="14" w:name="_Toc404717963"/>
       <w:r>
         <w:rPr>
           <w:lang w:val="hu-HU"/>
         </w:rPr>
         <w:t>Felhasználói felület</w:t>
       </w:r>
+      <w:bookmarkEnd w:id="14"/>
     </w:p>
     <w:p>
       <w:pPr>
@@ -1867,8 +2463,6 @@
         </w:rPr>
         <w:t>, esetleg egykét példa</w:t>
       </w:r>
-      <w:bookmarkStart w:id="10" w:name="_GoBack"/>
-      <w:bookmarkEnd w:id="10"/>
     </w:p>
     <w:p>
       <w:pPr>
@@ -1883,8 +2477,15 @@
         <w:br w:type="page"/>
       </w:r>
     </w:p>
+    <w:bookmarkStart w:id="15" w:name="_Toc404717964" w:displacedByCustomXml="next"/>
     <w:sdt>
       <w:sdtPr>
+        <w:rPr>
+          <w:rFonts w:asciiTheme="minorHAnsi" w:eastAsiaTheme="minorEastAsia" w:hAnsiTheme="minorHAnsi" w:cstheme="minorBidi"/>
+          <w:color w:val="auto"/>
+          <w:sz w:val="28"/>
+          <w:szCs w:val="22"/>
+        </w:rPr>
         <w:id w:val="-810711218"/>
         <w:docPartObj>
           <w:docPartGallery w:val="Bibliographies"/>
@@ -1893,10 +2494,7 @@
       </w:sdtPr>
       <w:sdtEndPr>
         <w:rPr>
-          <w:rFonts w:asciiTheme="minorHAnsi" w:eastAsiaTheme="minorEastAsia" w:hAnsiTheme="minorHAnsi" w:cstheme="minorBidi"/>
-          <w:color w:val="auto"/>
-          <w:sz w:val="28"/>
-          <w:szCs w:val="22"/>
+          <w:sz w:val="26"/>
         </w:rPr>
       </w:sdtEndPr>
       <w:sdtContent>
@@ -1907,12 +2505,14 @@
           <w:r>
             <w:t>References</w:t>
           </w:r>
+          <w:bookmarkEnd w:id="15"/>
         </w:p>
         <w:sdt>
           <w:sdtPr>
             <w:id w:val="-573587230"/>
             <w:bibliography/>
           </w:sdtPr>
+          <w:sdtEndPr/>
           <w:sdtContent>
             <w:p>
               <w:pPr>
@@ -1944,12 +2544,12 @@
                 <w:tblLook w:val="04A0" w:firstRow="1" w:lastRow="0" w:firstColumn="1" w:lastColumn="0" w:noHBand="0" w:noVBand="1"/>
               </w:tblPr>
               <w:tblGrid>
-                <w:gridCol w:w="1109"/>
-                <w:gridCol w:w="8297"/>
+                <w:gridCol w:w="1087"/>
+                <w:gridCol w:w="8319"/>
               </w:tblGrid>
               <w:tr>
                 <w:trPr>
-                  <w:divId w:val="647711908"/>
+                  <w:divId w:val="1269196541"/>
                   <w:tblCellSpacing w:w="15" w:type="dxa"/>
                 </w:trPr>
                 <w:tc>
@@ -1990,14 +2590,14 @@
                       <w:rPr>
                         <w:noProof/>
                       </w:rPr>
-                      <w:t xml:space="preserve">Joonas Lehtinen, CEO, "Vaadin," vaadin.com. [Online]. </w:t>
+                      <w:t xml:space="preserve">Németh Balázs, Nacsa Gábor, "Közösségi Parkolási Portál," https://github.com/nacsa/szoftarch. [Online]. </w:t>
                     </w:r>
                   </w:p>
                 </w:tc>
               </w:tr>
               <w:tr>
                 <w:trPr>
-                  <w:divId w:val="647711908"/>
+                  <w:divId w:val="1269196541"/>
                   <w:tblCellSpacing w:w="15" w:type="dxa"/>
                 </w:trPr>
                 <w:tc>
@@ -2036,6 +2636,52 @@
                       <w:rPr>
                         <w:noProof/>
                       </w:rPr>
+                      <w:t xml:space="preserve">Joonas Lehtinen, CEO, "Vaadin," vaadin.com. [Online]. </w:t>
+                    </w:r>
+                  </w:p>
+                </w:tc>
+              </w:tr>
+              <w:tr>
+                <w:trPr>
+                  <w:divId w:val="1269196541"/>
+                  <w:tblCellSpacing w:w="15" w:type="dxa"/>
+                </w:trPr>
+                <w:tc>
+                  <w:tcPr>
+                    <w:tcW w:w="50" w:type="pct"/>
+                    <w:hideMark/>
+                  </w:tcPr>
+                  <w:p>
+                    <w:pPr>
+                      <w:pStyle w:val="Bibliography"/>
+                      <w:rPr>
+                        <w:noProof/>
+                      </w:rPr>
+                    </w:pPr>
+                    <w:r>
+                      <w:rPr>
+                        <w:noProof/>
+                      </w:rPr>
+                      <w:t xml:space="preserve">[3] </w:t>
+                    </w:r>
+                  </w:p>
+                </w:tc>
+                <w:tc>
+                  <w:tcPr>
+                    <w:tcW w:w="0" w:type="auto"/>
+                    <w:hideMark/>
+                  </w:tcPr>
+                  <w:p>
+                    <w:pPr>
+                      <w:pStyle w:val="Bibliography"/>
+                      <w:rPr>
+                        <w:noProof/>
+                      </w:rPr>
+                    </w:pPr>
+                    <w:r>
+                      <w:rPr>
+                        <w:noProof/>
+                      </w:rPr>
                       <w:t xml:space="preserve">Public Domain, "SQLite - Small. Fast. Reliable. Choose any three.," http://www.sqlite.org/. [Online]. </w:t>
                     </w:r>
                   </w:p>
@@ -2044,7 +2690,7 @@
             </w:tbl>
             <w:p>
               <w:pPr>
-                <w:divId w:val="647711908"/>
+                <w:divId w:val="1269196541"/>
                 <w:rPr>
                   <w:rFonts w:eastAsia="Times New Roman"/>
                   <w:noProof/>
@@ -2065,6 +2711,8 @@
         </w:sdt>
       </w:sdtContent>
     </w:sdt>
+    <w:bookmarkStart w:id="16" w:name="_GoBack" w:displacedByCustomXml="prev"/>
+    <w:bookmarkEnd w:id="16" w:displacedByCustomXml="prev"/>
     <w:sectPr>
       <w:headerReference w:type="default" r:id="rId11"/>
       <w:footerReference w:type="default" r:id="rId12"/>
@@ -2968,14 +3616,14 @@
   <w:style w:type="paragraph" w:default="1" w:styleId="Normal">
     <w:name w:val="Normal"/>
     <w:qFormat/>
-    <w:rsid w:val="00B40F4A"/>
+    <w:rsid w:val="004D5A00"/>
     <w:pPr>
       <w:spacing w:before="120" w:line="360" w:lineRule="auto"/>
       <w:ind w:firstLine="720"/>
       <w:jc w:val="both"/>
     </w:pPr>
     <w:rPr>
-      <w:sz w:val="28"/>
+      <w:sz w:val="26"/>
     </w:rPr>
   </w:style>
   <w:style w:type="paragraph" w:styleId="Heading1">
@@ -3442,6 +4090,7 @@
         <w:ilvl w:val="1"/>
       </w:numPr>
       <w:spacing w:after="240" w:line="240" w:lineRule="auto"/>
+      <w:ind w:firstLine="720"/>
     </w:pPr>
     <w:rPr>
       <w:rFonts w:asciiTheme="majorHAnsi" w:eastAsiaTheme="majorEastAsia" w:hAnsiTheme="majorHAnsi" w:cstheme="majorBidi"/>
@@ -4044,7 +4693,7 @@
     </b:Author>
     <b:Title>SQLite - Small. Fast. Reliable. Choose any three.</b:Title>
     <b:ProductionCompany>http://www.sqlite.org/</b:ProductionCompany>
-    <b:RefOrder>2</b:RefOrder>
+    <b:RefOrder>3</b:RefOrder>
   </b:Source>
   <b:Source>
     <b:Tag>Joo</b:Tag>
@@ -4058,13 +4707,26 @@
     </b:Author>
     <b:InternetSiteTitle>vaadin.com</b:InternetSiteTitle>
     <b:ProductionCompany>vaadin.com</b:ProductionCompany>
+    <b:RefOrder>2</b:RefOrder>
+  </b:Source>
+  <b:Source>
+    <b:Tag>Ném</b:Tag>
+    <b:SourceType>InternetSite</b:SourceType>
+    <b:Guid>{AB38A7F9-6468-450A-9A1D-B0795D638C61}</b:Guid>
+    <b:Author>
+      <b:Author>
+        <b:Corporate>Németh Balázs, Nacsa Gábor</b:Corporate>
+      </b:Author>
+    </b:Author>
+    <b:Title>Közösségi Parkolási Portál</b:Title>
+    <b:ProductionCompany>https://github.com/nacsa/szoftarch</b:ProductionCompany>
     <b:RefOrder>1</b:RefOrder>
   </b:Source>
 </b:Sources>
 </file>
 
 <file path=customXml/itemProps1.xml><?xml version="1.0" encoding="utf-8"?>
-<ds:datastoreItem xmlns:ds="http://schemas.openxmlformats.org/officeDocument/2006/customXml" ds:itemID="{73E57EAD-FC27-4539-9921-034CA79D70BD}">
+<ds:datastoreItem xmlns:ds="http://schemas.openxmlformats.org/officeDocument/2006/customXml" ds:itemID="{398942DB-F270-42D2-9CE7-8A5079220EDE}">
   <ds:schemaRefs>
     <ds:schemaRef ds:uri="http://schemas.openxmlformats.org/officeDocument/2006/bibliography"/>
   </ds:schemaRefs>

</xml_diff>

<commit_message>
bemutatás előtti állapot parkoló értékelés, komment hozzáadás jó TODO: kép
</commit_message>
<xml_diff>
--- a/vaadintest/doc.docx
+++ b/vaadintest/doc.docx
@@ -1268,7 +1268,6 @@
                 <w:szCs w:val="24"/>
               </w:rPr>
             </w:pPr>
-            <w:proofErr w:type="spellStart"/>
             <w:r>
               <w:rPr>
                 <w:b/>
@@ -1276,7 +1275,6 @@
               </w:rPr>
               <w:t>Neptun</w:t>
             </w:r>
-            <w:proofErr w:type="spellEnd"/>
             <w:r>
               <w:rPr>
                 <w:b/>
@@ -1475,23 +1473,7 @@
           <w:szCs w:val="24"/>
           <w:lang w:val="hu-HU"/>
         </w:rPr>
-        <w:t xml:space="preserve"> Az effektív csapatmunka érdekében létrehoztunk </w:t>
-      </w:r>
-      <w:proofErr w:type="spellStart"/>
-      <w:r>
-        <w:rPr>
-          <w:szCs w:val="24"/>
-          <w:lang w:val="hu-HU"/>
-        </w:rPr>
-        <w:t>GitHubon</w:t>
-      </w:r>
-      <w:proofErr w:type="spellEnd"/>
-      <w:r>
-        <w:rPr>
-          <w:szCs w:val="24"/>
-          <w:lang w:val="hu-HU"/>
-        </w:rPr>
-        <w:t xml:space="preserve"> egy nyilvános projektet, mely segítségével verziókövetés mellett végeztük a fejlesztés egészét </w:t>
+        <w:t xml:space="preserve"> Az effektív csapatmunka érdekében létrehoztunk GitHubon egy nyilvános projektet, mely segítségével verziókövetés mellett végeztük a fejlesztés egészét </w:t>
       </w:r>
       <w:sdt>
         <w:sdtPr>
@@ -1502,6 +1484,7 @@
           <w:id w:val="348148509"/>
           <w:citation/>
         </w:sdtPr>
+        <w:sdtEndPr/>
         <w:sdtContent>
           <w:r>
             <w:rPr>
@@ -1592,13 +1575,11 @@
         <w:spacing w:line="360" w:lineRule="auto"/>
         <w:ind w:left="1434" w:hanging="357"/>
         <w:rPr>
-          <w:sz w:val="26"/>
           <w:szCs w:val="26"/>
         </w:rPr>
       </w:pPr>
       <w:r>
         <w:rPr>
-          <w:sz w:val="26"/>
           <w:szCs w:val="26"/>
         </w:rPr>
         <w:t>Parkolóhely felvétele: A parkolóhely címének, árának, elérhetőségi sávjainak megadásával.</w:t>
@@ -1614,13 +1595,11 @@
         <w:spacing w:line="360" w:lineRule="auto"/>
         <w:ind w:left="1434" w:hanging="357"/>
         <w:rPr>
-          <w:sz w:val="26"/>
           <w:szCs w:val="26"/>
         </w:rPr>
       </w:pPr>
       <w:r>
         <w:rPr>
-          <w:sz w:val="26"/>
           <w:szCs w:val="26"/>
         </w:rPr>
         <w:t>Kép felvétele parkolóhelyről: A parkolókhoz opcionálisan fényképek is társíthatók a könnyebb megtalálás érdekében.</w:t>
@@ -1636,13 +1615,11 @@
         <w:spacing w:line="360" w:lineRule="auto"/>
         <w:ind w:left="1434" w:hanging="357"/>
         <w:rPr>
-          <w:sz w:val="26"/>
           <w:szCs w:val="26"/>
         </w:rPr>
       </w:pPr>
       <w:r>
         <w:rPr>
-          <w:sz w:val="26"/>
           <w:szCs w:val="26"/>
         </w:rPr>
         <w:lastRenderedPageBreak/>
@@ -1659,21 +1636,7 @@
         <w:rPr>
           <w:szCs w:val="26"/>
         </w:rPr>
-        <w:t xml:space="preserve">Parkolóhelyek szűrése: A parkolóhelyek szűrése </w:t>
-      </w:r>
-      <w:proofErr w:type="gramStart"/>
-      <w:r>
-        <w:rPr>
-          <w:szCs w:val="26"/>
-        </w:rPr>
-        <w:t>az</w:t>
-      </w:r>
-      <w:proofErr w:type="gramEnd"/>
-      <w:r>
-        <w:rPr>
-          <w:szCs w:val="26"/>
-        </w:rPr>
-        <w:t xml:space="preserve"> alábbi szempontok alapján végezhető, tetszőleges kombinációban:</w:t>
+        <w:t>Parkolóhelyek szűrése: A parkolóhelyek szűrése az alábbi szempontok alapján végezhető, tetszőleges kombinációban:</w:t>
       </w:r>
     </w:p>
     <w:p>
@@ -1685,13 +1648,11 @@
         </w:numPr>
         <w:spacing w:line="360" w:lineRule="auto"/>
         <w:rPr>
-          <w:sz w:val="26"/>
           <w:szCs w:val="26"/>
         </w:rPr>
       </w:pPr>
       <w:r>
         <w:rPr>
-          <w:sz w:val="26"/>
           <w:szCs w:val="26"/>
         </w:rPr>
         <w:t>Ár alapján: Megadható felső árkorlát, így ingyenesre is szűrhetünk.</w:t>
@@ -1706,13 +1667,11 @@
         </w:numPr>
         <w:spacing w:line="360" w:lineRule="auto"/>
         <w:rPr>
-          <w:sz w:val="26"/>
           <w:szCs w:val="26"/>
         </w:rPr>
       </w:pPr>
       <w:r>
         <w:rPr>
-          <w:sz w:val="26"/>
           <w:szCs w:val="26"/>
         </w:rPr>
         <w:t>Cím alapján: Megadható, hogy legfeljebb mekkora távolságra lévő parkolóhelyeket szeretnénk megjeleníteni az adott címtől.</w:t>
@@ -1727,13 +1686,11 @@
         </w:numPr>
         <w:spacing w:line="360" w:lineRule="auto"/>
         <w:rPr>
-          <w:sz w:val="26"/>
           <w:szCs w:val="26"/>
         </w:rPr>
       </w:pPr>
       <w:r>
         <w:rPr>
-          <w:sz w:val="26"/>
           <w:szCs w:val="26"/>
         </w:rPr>
         <w:t>Idősávok alapján: Lekérhető, hogy a kívánt idősávban mely parkolók érhetők el.</w:t>
@@ -1749,13 +1706,11 @@
         <w:spacing w:line="360" w:lineRule="auto"/>
         <w:ind w:left="1434" w:hanging="357"/>
         <w:rPr>
-          <w:sz w:val="26"/>
           <w:szCs w:val="26"/>
         </w:rPr>
       </w:pPr>
       <w:r>
         <w:rPr>
-          <w:sz w:val="26"/>
           <w:szCs w:val="26"/>
         </w:rPr>
         <w:t>Parkolóhely értékelése: A felhasználók minősíthetik az egyes parkolóhelyeket, hogy mennyire találták azt összességében jónak, ezzel segítve a többi felhasználót.</w:t>
@@ -1836,55 +1791,7 @@
           <w:szCs w:val="24"/>
           <w:lang w:val="hu-HU"/>
         </w:rPr>
-        <w:t xml:space="preserve">Vékonykliens alkalmazásunk egy </w:t>
-      </w:r>
-      <w:proofErr w:type="spellStart"/>
-      <w:r>
-        <w:rPr>
-          <w:szCs w:val="24"/>
-          <w:lang w:val="hu-HU"/>
-        </w:rPr>
-        <w:t>webszerveren</w:t>
-      </w:r>
-      <w:proofErr w:type="spellEnd"/>
-      <w:r>
-        <w:rPr>
-          <w:szCs w:val="24"/>
-          <w:lang w:val="hu-HU"/>
-        </w:rPr>
-        <w:t xml:space="preserve"> fog futni, így </w:t>
-      </w:r>
-      <w:proofErr w:type="spellStart"/>
-      <w:r>
-        <w:rPr>
-          <w:szCs w:val="24"/>
-          <w:lang w:val="hu-HU"/>
-        </w:rPr>
-        <w:t>webböngészőből</w:t>
-      </w:r>
-      <w:proofErr w:type="spellEnd"/>
-      <w:r>
-        <w:rPr>
-          <w:szCs w:val="24"/>
-          <w:lang w:val="hu-HU"/>
-        </w:rPr>
-        <w:t xml:space="preserve"> lesz elérhető a felhasználók számára, ezért a klienstől kizárólag egy </w:t>
-      </w:r>
-      <w:proofErr w:type="spellStart"/>
-      <w:r>
-        <w:rPr>
-          <w:szCs w:val="24"/>
-          <w:lang w:val="hu-HU"/>
-        </w:rPr>
-        <w:t>webbrowser</w:t>
-      </w:r>
-      <w:proofErr w:type="spellEnd"/>
-      <w:r>
-        <w:rPr>
-          <w:szCs w:val="24"/>
-          <w:lang w:val="hu-HU"/>
-        </w:rPr>
-        <w:t xml:space="preserve"> meglétét követeljük meg.</w:t>
+        <w:t>Vékonykliens alkalmazásunk egy webszerveren fog futni, így webböngészőből lesz elérhető a felhasználók számára, ezért a klienstől kizárólag egy webbrowser meglétét követeljük meg.</w:t>
       </w:r>
     </w:p>
     <w:p>
@@ -1896,19 +1803,11 @@
       </w:pPr>
       <w:bookmarkStart w:id="8" w:name="_Toc404715421"/>
       <w:bookmarkStart w:id="9" w:name="_Toc404717958"/>
-      <w:proofErr w:type="spellStart"/>
-      <w:r>
-        <w:rPr>
-          <w:lang w:val="hu-HU"/>
-        </w:rPr>
-        <w:t>Use-case</w:t>
-      </w:r>
-      <w:proofErr w:type="spellEnd"/>
-      <w:r>
-        <w:rPr>
-          <w:lang w:val="hu-HU"/>
-        </w:rPr>
-        <w:t xml:space="preserve"> diagram:</w:t>
+      <w:r>
+        <w:rPr>
+          <w:lang w:val="hu-HU"/>
+        </w:rPr>
+        <w:t>Use-case diagram:</w:t>
       </w:r>
       <w:bookmarkEnd w:id="8"/>
       <w:bookmarkEnd w:id="9"/>
@@ -2019,35 +1918,7 @@
         <w:rPr>
           <w:lang w:val="hu-HU"/>
         </w:rPr>
-        <w:t xml:space="preserve">A felhasználók regisztrálhatnak a rendszerbe, szerkeszthetik egymás által felvett parkolóhelyeket, jelölhetik őket </w:t>
-      </w:r>
-      <w:proofErr w:type="spellStart"/>
-      <w:r>
-        <w:rPr>
-          <w:lang w:val="hu-HU"/>
-        </w:rPr>
-        <w:t>Google</w:t>
-      </w:r>
-      <w:proofErr w:type="spellEnd"/>
-      <w:r>
-        <w:rPr>
-          <w:lang w:val="hu-HU"/>
-        </w:rPr>
-        <w:t xml:space="preserve"> </w:t>
-      </w:r>
-      <w:proofErr w:type="spellStart"/>
-      <w:r>
-        <w:rPr>
-          <w:lang w:val="hu-HU"/>
-        </w:rPr>
-        <w:t>Maps</w:t>
-      </w:r>
-      <w:proofErr w:type="spellEnd"/>
-      <w:r>
-        <w:rPr>
-          <w:lang w:val="hu-HU"/>
-        </w:rPr>
-        <w:t xml:space="preserve"> térképen és tölthetnek fel fényképeket a helyszínekről. </w:t>
+        <w:t xml:space="preserve">A felhasználók regisztrálhatnak a rendszerbe, szerkeszthetik egymás által felvett parkolóhelyeket, jelölhetik őket Google Maps térképen és tölthetnek fel fényképeket a helyszínekről. </w:t>
       </w:r>
       <w:r>
         <w:rPr>
@@ -2094,43 +1965,21 @@
         <w:rPr>
           <w:lang w:val="hu-HU"/>
         </w:rPr>
-        <w:t xml:space="preserve">Alkalmazásunk futtatásához csak egy </w:t>
-      </w:r>
-      <w:proofErr w:type="spellStart"/>
-      <w:r>
-        <w:rPr>
-          <w:lang w:val="hu-HU"/>
-        </w:rPr>
-        <w:t>webböngésző</w:t>
-      </w:r>
-      <w:proofErr w:type="spellEnd"/>
-      <w:r>
-        <w:rPr>
-          <w:lang w:val="hu-HU"/>
-        </w:rPr>
-        <w:t xml:space="preserve"> kell JavaScript támogatással, így gyakorlatilag minden operációs rendszerről és minden böngészőből gond nélkül elérhető, mobil készülékről is.</w:t>
-      </w:r>
-    </w:p>
-    <w:p>
-      <w:pPr>
-        <w:rPr>
-          <w:lang w:val="hu-HU"/>
-        </w:rPr>
-      </w:pPr>
-      <w:r>
-        <w:rPr>
-          <w:lang w:val="hu-HU"/>
-        </w:rPr>
-        <w:t xml:space="preserve">A szoftver fejlesztése Java nyelven történt a </w:t>
-      </w:r>
-      <w:proofErr w:type="spellStart"/>
-      <w:r>
-        <w:rPr>
-          <w:lang w:val="hu-HU"/>
-        </w:rPr>
-        <w:t>Vaadin</w:t>
-      </w:r>
-      <w:proofErr w:type="spellEnd"/>
+        <w:t>Alkalmazásunk futtatásához csak egy webböngésző kell JavaScript támogatással, így gyakorlatilag minden operációs rendszerről és minden böngészőből gond nélkül elérhető, mobil készülékről is.</w:t>
+      </w:r>
+    </w:p>
+    <w:p>
+      <w:pPr>
+        <w:rPr>
+          <w:lang w:val="hu-HU"/>
+        </w:rPr>
+      </w:pPr>
+      <w:r>
+        <w:rPr>
+          <w:lang w:val="hu-HU"/>
+        </w:rPr>
+        <w:t>A szoftver fejlesztése Java nyelven történt a Vaadin</w:t>
+      </w:r>
       <w:r>
         <w:rPr>
           <w:lang w:val="hu-HU"/>
@@ -2197,16 +2046,8 @@
         <w:rPr>
           <w:lang w:val="hu-HU"/>
         </w:rPr>
-        <w:t xml:space="preserve">Az adatbázis rendszerünk megvalósításhoz az </w:t>
-      </w:r>
-      <w:proofErr w:type="spellStart"/>
-      <w:r>
-        <w:rPr>
-          <w:lang w:val="hu-HU"/>
-        </w:rPr>
-        <w:t>SQLite</w:t>
-      </w:r>
-      <w:proofErr w:type="spellEnd"/>
+        <w:t>Az adatbázis rendszerünk megvalósításhoz az SQLite</w:t>
+      </w:r>
       <w:r>
         <w:rPr>
           <w:lang w:val="hu-HU"/>
@@ -2278,35 +2119,7 @@
         <w:rPr>
           <w:lang w:val="hu-HU"/>
         </w:rPr>
-        <w:t>(</w:t>
-      </w:r>
-      <w:proofErr w:type="spellStart"/>
-      <w:r>
-        <w:rPr>
-          <w:lang w:val="hu-HU"/>
-        </w:rPr>
-        <w:t>public</w:t>
-      </w:r>
-      <w:proofErr w:type="spellEnd"/>
-      <w:r>
-        <w:rPr>
-          <w:lang w:val="hu-HU"/>
-        </w:rPr>
-        <w:t xml:space="preserve"> </w:t>
-      </w:r>
-      <w:proofErr w:type="spellStart"/>
-      <w:r>
-        <w:rPr>
-          <w:lang w:val="hu-HU"/>
-        </w:rPr>
-        <w:t>domain</w:t>
-      </w:r>
-      <w:proofErr w:type="spellEnd"/>
-      <w:r>
-        <w:rPr>
-          <w:lang w:val="hu-HU"/>
-        </w:rPr>
-        <w:t>)</w:t>
+        <w:t>(public domain)</w:t>
       </w:r>
       <w:r>
         <w:rPr>
@@ -2379,16 +2192,852 @@
         <w:rPr>
           <w:lang w:val="hu-HU"/>
         </w:rPr>
-        <w:t xml:space="preserve">Adattáblák, NF, mit tesz lehetővé, milyen </w:t>
-      </w:r>
-      <w:proofErr w:type="spellStart"/>
-      <w:r>
-        <w:rPr>
-          <w:lang w:val="hu-HU"/>
-        </w:rPr>
-        <w:t>constraintek</w:t>
-      </w:r>
-      <w:proofErr w:type="spellEnd"/>
+        <w:t>Az adatmodell tervezésénél különös figyelmet fordítottunk a rendszer kiterjeszthetőségére, illetve arra, hogy minél kevesebb redundanciával és hatékonyan tudjuk tárolni az adatokat.</w:t>
+      </w:r>
+    </w:p>
+    <w:p>
+      <w:pPr>
+        <w:rPr>
+          <w:lang w:val="hu-HU"/>
+        </w:rPr>
+      </w:pPr>
+      <w:r>
+        <w:rPr>
+          <w:lang w:val="hu-HU"/>
+        </w:rPr>
+        <w:t>Először megállapítottuk, hogy mit szeretnék gyűjteni a parkolóhelyekről, ahhoz hogy minden követelmények meg tudjon felelni az alkalmazásunk és sokféle felhasználási lehetőséget biztosítson. Ezeket figyelembe véve az alábbi attribútumokat gyűjtöttük össze (zárójelben az adattáblában, illetve a programban használt elnevezések láthatóak) :</w:t>
+      </w:r>
+    </w:p>
+    <w:p>
+      <w:pPr>
+        <w:pStyle w:val="ListParagraph"/>
+        <w:numPr>
+          <w:ilvl w:val="0"/>
+          <w:numId w:val="4"/>
+        </w:numPr>
+      </w:pPr>
+      <w:r>
+        <w:t>Parkoló címe (address)</w:t>
+      </w:r>
+    </w:p>
+    <w:p>
+      <w:pPr>
+        <w:pStyle w:val="ListParagraph"/>
+        <w:numPr>
+          <w:ilvl w:val="0"/>
+          <w:numId w:val="4"/>
+        </w:numPr>
+      </w:pPr>
+      <w:r>
+        <w:t>GPS koordinátái (lat, lon)</w:t>
+      </w:r>
+    </w:p>
+    <w:p>
+      <w:pPr>
+        <w:pStyle w:val="ListParagraph"/>
+        <w:numPr>
+          <w:ilvl w:val="0"/>
+          <w:numId w:val="4"/>
+        </w:numPr>
+      </w:pPr>
+      <w:r>
+        <w:t>A parkolás ára (price)</w:t>
+      </w:r>
+    </w:p>
+    <w:p>
+      <w:pPr>
+        <w:pStyle w:val="ListParagraph"/>
+        <w:numPr>
+          <w:ilvl w:val="0"/>
+          <w:numId w:val="4"/>
+        </w:numPr>
+      </w:pPr>
+      <w:r>
+        <w:t>Hány órától vehető igénybe (availfrom)</w:t>
+      </w:r>
+    </w:p>
+    <w:p>
+      <w:pPr>
+        <w:pStyle w:val="ListParagraph"/>
+        <w:numPr>
+          <w:ilvl w:val="0"/>
+          <w:numId w:val="4"/>
+        </w:numPr>
+      </w:pPr>
+      <w:r>
+        <w:t>Hány óráig vehető igénybe (availuntil)</w:t>
+      </w:r>
+    </w:p>
+    <w:p>
+      <w:pPr>
+        <w:pStyle w:val="ListParagraph"/>
+        <w:numPr>
+          <w:ilvl w:val="0"/>
+          <w:numId w:val="4"/>
+        </w:numPr>
+      </w:pPr>
+      <w:r>
+        <w:t>Ki vette fel az adatbázisba (username)</w:t>
+      </w:r>
+    </w:p>
+    <w:p>
+      <w:pPr>
+        <w:pStyle w:val="ListParagraph"/>
+        <w:numPr>
+          <w:ilvl w:val="0"/>
+          <w:numId w:val="4"/>
+        </w:numPr>
+      </w:pPr>
+      <w:r>
+        <w:t>Képek a parkoló környékéről, helyéről (picture)</w:t>
+      </w:r>
+    </w:p>
+    <w:p>
+      <w:pPr>
+        <w:pStyle w:val="ListParagraph"/>
+        <w:numPr>
+          <w:ilvl w:val="0"/>
+          <w:numId w:val="4"/>
+        </w:numPr>
+      </w:pPr>
+      <w:r>
+        <w:t>Értékelés (rating)</w:t>
+      </w:r>
+    </w:p>
+    <w:p>
+      <w:pPr>
+        <w:pStyle w:val="ListParagraph"/>
+        <w:numPr>
+          <w:ilvl w:val="0"/>
+          <w:numId w:val="4"/>
+        </w:numPr>
+      </w:pPr>
+      <w:r>
+        <w:t>Kommentár (comment)</w:t>
+      </w:r>
+    </w:p>
+    <w:p>
+      <w:pPr>
+        <w:pStyle w:val="ListParagraph"/>
+        <w:numPr>
+          <w:ilvl w:val="0"/>
+          <w:numId w:val="4"/>
+        </w:numPr>
+      </w:pPr>
+      <w:r>
+        <w:t>Regisztrált felhasználók felhasználónevei (username)</w:t>
+      </w:r>
+    </w:p>
+    <w:p>
+      <w:pPr>
+        <w:pStyle w:val="ListParagraph"/>
+        <w:numPr>
+          <w:ilvl w:val="0"/>
+          <w:numId w:val="4"/>
+        </w:numPr>
+      </w:pPr>
+      <w:r>
+        <w:t>A felhasználók jelszavai (password)</w:t>
+      </w:r>
+    </w:p>
+    <w:p>
+      <w:pPr>
+        <w:rPr>
+          <w:lang w:val="hu-HU"/>
+        </w:rPr>
+      </w:pPr>
+      <w:r>
+        <w:rPr>
+          <w:lang w:val="hu-HU"/>
+        </w:rPr>
+        <w:t>Az adatbázist három táblába dekomponáltuk:</w:t>
+      </w:r>
+    </w:p>
+    <w:tbl>
+      <w:tblPr>
+        <w:tblStyle w:val="TableGrid"/>
+        <w:tblW w:w="0" w:type="auto"/>
+        <w:jc w:val="center"/>
+        <w:tblLook w:val="04A0" w:firstRow="1" w:lastRow="0" w:firstColumn="1" w:lastColumn="0" w:noHBand="0" w:noVBand="1"/>
+      </w:tblPr>
+      <w:tblGrid>
+        <w:gridCol w:w="1131"/>
+        <w:gridCol w:w="1273"/>
+        <w:gridCol w:w="1136"/>
+        <w:gridCol w:w="1139"/>
+        <w:gridCol w:w="1167"/>
+        <w:gridCol w:w="1151"/>
+        <w:gridCol w:w="1217"/>
+        <w:gridCol w:w="1182"/>
+      </w:tblGrid>
+      <w:tr>
+        <w:trPr>
+          <w:jc w:val="center"/>
+        </w:trPr>
+        <w:tc>
+          <w:tcPr>
+            <w:tcW w:w="1174" w:type="dxa"/>
+            <w:vAlign w:val="center"/>
+          </w:tcPr>
+          <w:p>
+            <w:pPr>
+              <w:ind w:firstLine="0"/>
+              <w:jc w:val="center"/>
+              <w:rPr>
+                <w:u w:val="single"/>
+              </w:rPr>
+            </w:pPr>
+            <w:r>
+              <w:rPr>
+                <w:u w:val="single"/>
+              </w:rPr>
+              <w:t>id</w:t>
+            </w:r>
+          </w:p>
+        </w:tc>
+        <w:tc>
+          <w:tcPr>
+            <w:tcW w:w="1174" w:type="dxa"/>
+            <w:vAlign w:val="center"/>
+          </w:tcPr>
+          <w:p>
+            <w:pPr>
+              <w:ind w:firstLine="0"/>
+              <w:jc w:val="center"/>
+            </w:pPr>
+            <w:r>
+              <w:t>username</w:t>
+            </w:r>
+          </w:p>
+        </w:tc>
+        <w:tc>
+          <w:tcPr>
+            <w:tcW w:w="1174" w:type="dxa"/>
+            <w:vAlign w:val="center"/>
+          </w:tcPr>
+          <w:p>
+            <w:pPr>
+              <w:ind w:firstLine="0"/>
+              <w:jc w:val="center"/>
+            </w:pPr>
+            <w:r>
+              <w:t>lat</w:t>
+            </w:r>
+          </w:p>
+        </w:tc>
+        <w:tc>
+          <w:tcPr>
+            <w:tcW w:w="1174" w:type="dxa"/>
+            <w:vAlign w:val="center"/>
+          </w:tcPr>
+          <w:p>
+            <w:pPr>
+              <w:ind w:firstLine="0"/>
+              <w:jc w:val="center"/>
+            </w:pPr>
+            <w:r>
+              <w:t>lon</w:t>
+            </w:r>
+          </w:p>
+        </w:tc>
+        <w:tc>
+          <w:tcPr>
+            <w:tcW w:w="1175" w:type="dxa"/>
+            <w:vAlign w:val="center"/>
+          </w:tcPr>
+          <w:p>
+            <w:pPr>
+              <w:ind w:firstLine="0"/>
+              <w:jc w:val="center"/>
+            </w:pPr>
+            <w:r>
+              <w:t>address</w:t>
+            </w:r>
+          </w:p>
+        </w:tc>
+        <w:tc>
+          <w:tcPr>
+            <w:tcW w:w="1175" w:type="dxa"/>
+            <w:vAlign w:val="center"/>
+          </w:tcPr>
+          <w:p>
+            <w:pPr>
+              <w:ind w:firstLine="0"/>
+              <w:jc w:val="center"/>
+            </w:pPr>
+            <w:r>
+              <w:t>price</w:t>
+            </w:r>
+          </w:p>
+        </w:tc>
+        <w:tc>
+          <w:tcPr>
+            <w:tcW w:w="1175" w:type="dxa"/>
+            <w:vAlign w:val="center"/>
+          </w:tcPr>
+          <w:p>
+            <w:pPr>
+              <w:ind w:firstLine="0"/>
+              <w:jc w:val="center"/>
+            </w:pPr>
+            <w:r>
+              <w:t>availfrom</w:t>
+            </w:r>
+          </w:p>
+        </w:tc>
+        <w:tc>
+          <w:tcPr>
+            <w:tcW w:w="1175" w:type="dxa"/>
+            <w:vAlign w:val="center"/>
+          </w:tcPr>
+          <w:p>
+            <w:pPr>
+              <w:ind w:firstLine="0"/>
+              <w:jc w:val="center"/>
+            </w:pPr>
+            <w:r>
+              <w:t>availuntil</w:t>
+            </w:r>
+          </w:p>
+        </w:tc>
+      </w:tr>
+    </w:tbl>
+    <w:p>
+      <w:pPr>
+        <w:pStyle w:val="Caption"/>
+        <w:rPr>
+          <w:lang w:val="hu-HU"/>
+        </w:rPr>
+      </w:pPr>
+      <w:r>
+        <w:rPr>
+          <w:lang w:val="hu-HU"/>
+        </w:rPr>
+        <w:t xml:space="preserve">Tábla </w:t>
+      </w:r>
+      <w:r>
+        <w:rPr>
+          <w:lang w:val="hu-HU"/>
+        </w:rPr>
+        <w:fldChar w:fldCharType="begin"/>
+      </w:r>
+      <w:r>
+        <w:rPr>
+          <w:lang w:val="hu-HU"/>
+        </w:rPr>
+        <w:instrText xml:space="preserve"> SEQ Tábla \* ARABIC </w:instrText>
+      </w:r>
+      <w:r>
+        <w:rPr>
+          <w:lang w:val="hu-HU"/>
+        </w:rPr>
+        <w:fldChar w:fldCharType="separate"/>
+      </w:r>
+      <w:r>
+        <w:rPr>
+          <w:noProof/>
+          <w:lang w:val="hu-HU"/>
+        </w:rPr>
+        <w:t>1</w:t>
+      </w:r>
+      <w:r>
+        <w:rPr>
+          <w:lang w:val="hu-HU"/>
+        </w:rPr>
+        <w:fldChar w:fldCharType="end"/>
+      </w:r>
+      <w:r>
+        <w:rPr>
+          <w:lang w:val="hu-HU"/>
+        </w:rPr>
+        <w:t>: A parking nevű adatbázistábla</w:t>
+      </w:r>
+      <w:r>
+        <w:rPr>
+          <w:lang w:val="hu-HU"/>
+        </w:rPr>
+        <w:t xml:space="preserve"> oszlopai</w:t>
+      </w:r>
+    </w:p>
+    <w:tbl>
+      <w:tblPr>
+        <w:tblStyle w:val="TableGrid"/>
+        <w:tblW w:w="0" w:type="auto"/>
+        <w:jc w:val="center"/>
+        <w:tblLook w:val="04A0" w:firstRow="1" w:lastRow="0" w:firstColumn="1" w:lastColumn="0" w:noHBand="0" w:noVBand="1"/>
+      </w:tblPr>
+      <w:tblGrid>
+        <w:gridCol w:w="1483"/>
+        <w:gridCol w:w="1483"/>
+        <w:gridCol w:w="1483"/>
+        <w:gridCol w:w="1483"/>
+        <w:gridCol w:w="1484"/>
+      </w:tblGrid>
+      <w:tr>
+        <w:trPr>
+          <w:trHeight w:val="468"/>
+          <w:jc w:val="center"/>
+        </w:trPr>
+        <w:tc>
+          <w:tcPr>
+            <w:tcW w:w="1483" w:type="dxa"/>
+            <w:vAlign w:val="center"/>
+          </w:tcPr>
+          <w:p>
+            <w:pPr>
+              <w:ind w:firstLine="0"/>
+              <w:jc w:val="center"/>
+              <w:rPr>
+                <w:u w:val="single"/>
+              </w:rPr>
+            </w:pPr>
+            <w:r>
+              <w:rPr>
+                <w:u w:val="single"/>
+              </w:rPr>
+              <w:t>id</w:t>
+            </w:r>
+          </w:p>
+        </w:tc>
+        <w:tc>
+          <w:tcPr>
+            <w:tcW w:w="1483" w:type="dxa"/>
+            <w:vAlign w:val="center"/>
+          </w:tcPr>
+          <w:p>
+            <w:pPr>
+              <w:ind w:firstLine="0"/>
+              <w:jc w:val="center"/>
+              <w:rPr>
+                <w:u w:val="single"/>
+              </w:rPr>
+            </w:pPr>
+            <w:r>
+              <w:rPr>
+                <w:u w:val="single"/>
+              </w:rPr>
+              <w:t>username</w:t>
+            </w:r>
+          </w:p>
+        </w:tc>
+        <w:tc>
+          <w:tcPr>
+            <w:tcW w:w="1483" w:type="dxa"/>
+            <w:vAlign w:val="center"/>
+          </w:tcPr>
+          <w:p>
+            <w:pPr>
+              <w:ind w:firstLine="0"/>
+              <w:jc w:val="center"/>
+            </w:pPr>
+            <w:r>
+              <w:t>picture</w:t>
+            </w:r>
+          </w:p>
+        </w:tc>
+        <w:tc>
+          <w:tcPr>
+            <w:tcW w:w="1483" w:type="dxa"/>
+            <w:vAlign w:val="center"/>
+          </w:tcPr>
+          <w:p>
+            <w:pPr>
+              <w:ind w:firstLine="0"/>
+              <w:jc w:val="center"/>
+            </w:pPr>
+            <w:r>
+              <w:t>rating</w:t>
+            </w:r>
+          </w:p>
+        </w:tc>
+        <w:tc>
+          <w:tcPr>
+            <w:tcW w:w="1484" w:type="dxa"/>
+            <w:vAlign w:val="center"/>
+          </w:tcPr>
+          <w:p>
+            <w:pPr>
+              <w:ind w:firstLine="0"/>
+              <w:jc w:val="center"/>
+            </w:pPr>
+            <w:r>
+              <w:t>comment</w:t>
+            </w:r>
+          </w:p>
+        </w:tc>
+      </w:tr>
+    </w:tbl>
+    <w:p>
+      <w:pPr>
+        <w:pStyle w:val="Caption"/>
+        <w:rPr>
+          <w:lang w:val="hu-HU"/>
+        </w:rPr>
+      </w:pPr>
+      <w:r>
+        <w:rPr>
+          <w:lang w:val="hu-HU"/>
+        </w:rPr>
+        <w:t xml:space="preserve">Tábla </w:t>
+      </w:r>
+      <w:r>
+        <w:rPr>
+          <w:lang w:val="hu-HU"/>
+        </w:rPr>
+        <w:fldChar w:fldCharType="begin"/>
+      </w:r>
+      <w:r>
+        <w:rPr>
+          <w:lang w:val="hu-HU"/>
+        </w:rPr>
+        <w:instrText xml:space="preserve"> SEQ Tábla \* ARABIC </w:instrText>
+      </w:r>
+      <w:r>
+        <w:rPr>
+          <w:lang w:val="hu-HU"/>
+        </w:rPr>
+        <w:fldChar w:fldCharType="separate"/>
+      </w:r>
+      <w:r>
+        <w:rPr>
+          <w:noProof/>
+          <w:lang w:val="hu-HU"/>
+        </w:rPr>
+        <w:t>2</w:t>
+      </w:r>
+      <w:r>
+        <w:rPr>
+          <w:lang w:val="hu-HU"/>
+        </w:rPr>
+        <w:fldChar w:fldCharType="end"/>
+      </w:r>
+      <w:r>
+        <w:rPr>
+          <w:lang w:val="hu-HU"/>
+        </w:rPr>
+        <w:t>: A parlrating nevű adatábzistábla oszlopai</w:t>
+      </w:r>
+    </w:p>
+    <w:tbl>
+      <w:tblPr>
+        <w:tblStyle w:val="TableGrid"/>
+        <w:tblW w:w="0" w:type="auto"/>
+        <w:jc w:val="center"/>
+        <w:tblLook w:val="04A0" w:firstRow="1" w:lastRow="0" w:firstColumn="1" w:lastColumn="0" w:noHBand="0" w:noVBand="1"/>
+      </w:tblPr>
+      <w:tblGrid>
+        <w:gridCol w:w="2449"/>
+        <w:gridCol w:w="2449"/>
+      </w:tblGrid>
+      <w:tr>
+        <w:trPr>
+          <w:trHeight w:val="424"/>
+          <w:jc w:val="center"/>
+        </w:trPr>
+        <w:tc>
+          <w:tcPr>
+            <w:tcW w:w="2449" w:type="dxa"/>
+            <w:vAlign w:val="center"/>
+          </w:tcPr>
+          <w:p>
+            <w:pPr>
+              <w:ind w:firstLine="0"/>
+              <w:jc w:val="center"/>
+              <w:rPr>
+                <w:u w:val="single"/>
+              </w:rPr>
+            </w:pPr>
+            <w:r>
+              <w:rPr>
+                <w:u w:val="single"/>
+              </w:rPr>
+              <w:t>username</w:t>
+            </w:r>
+          </w:p>
+        </w:tc>
+        <w:tc>
+          <w:tcPr>
+            <w:tcW w:w="2449" w:type="dxa"/>
+            <w:vAlign w:val="center"/>
+          </w:tcPr>
+          <w:p>
+            <w:pPr>
+              <w:ind w:firstLine="0"/>
+              <w:jc w:val="center"/>
+            </w:pPr>
+            <w:r>
+              <w:t>password</w:t>
+            </w:r>
+          </w:p>
+        </w:tc>
+      </w:tr>
+    </w:tbl>
+    <w:p>
+      <w:pPr>
+        <w:pStyle w:val="Caption"/>
+        <w:rPr>
+          <w:lang w:val="hu-HU"/>
+        </w:rPr>
+      </w:pPr>
+      <w:r>
+        <w:rPr>
+          <w:lang w:val="hu-HU"/>
+        </w:rPr>
+        <w:lastRenderedPageBreak/>
+        <w:t xml:space="preserve">Tábla </w:t>
+      </w:r>
+      <w:r>
+        <w:rPr>
+          <w:lang w:val="hu-HU"/>
+        </w:rPr>
+        <w:fldChar w:fldCharType="begin"/>
+      </w:r>
+      <w:r>
+        <w:rPr>
+          <w:lang w:val="hu-HU"/>
+        </w:rPr>
+        <w:instrText xml:space="preserve"> SEQ Tábla \* ARABIC </w:instrText>
+      </w:r>
+      <w:r>
+        <w:rPr>
+          <w:lang w:val="hu-HU"/>
+        </w:rPr>
+        <w:fldChar w:fldCharType="separate"/>
+      </w:r>
+      <w:r>
+        <w:rPr>
+          <w:noProof/>
+          <w:lang w:val="hu-HU"/>
+        </w:rPr>
+        <w:t>3</w:t>
+      </w:r>
+      <w:r>
+        <w:rPr>
+          <w:lang w:val="hu-HU"/>
+        </w:rPr>
+        <w:fldChar w:fldCharType="end"/>
+      </w:r>
+      <w:r>
+        <w:rPr>
+          <w:lang w:val="hu-HU"/>
+        </w:rPr>
+        <w:t>: A users tábla oszlopai</w:t>
+      </w:r>
+    </w:p>
+    <w:p>
+      <w:pPr>
+        <w:rPr>
+          <w:lang w:val="hu-HU"/>
+        </w:rPr>
+      </w:pPr>
+      <w:r>
+        <w:rPr>
+          <w:lang w:val="hu-HU"/>
+        </w:rPr>
+        <w:t>Az adatbázison értelmezett funkcionális függések az alábbiak:</w:t>
+      </w:r>
+    </w:p>
+    <w:p>
+      <w:pPr>
+        <w:pStyle w:val="ListParagraph"/>
+        <w:numPr>
+          <w:ilvl w:val="0"/>
+          <w:numId w:val="5"/>
+        </w:numPr>
+      </w:pPr>
+      <w:r>
+        <w:t>i</w:t>
+      </w:r>
+      <w:r>
+        <w:t>d -&gt; {username, lat, lon, address, price, availfrom, availuntil}</w:t>
+      </w:r>
+    </w:p>
+    <w:p>
+      <w:pPr>
+        <w:pStyle w:val="ListParagraph"/>
+        <w:numPr>
+          <w:ilvl w:val="0"/>
+          <w:numId w:val="5"/>
+        </w:numPr>
+      </w:pPr>
+      <w:r>
+        <w:t>{id, username} -&gt; {picture, rating, comment}</w:t>
+      </w:r>
+    </w:p>
+    <w:p>
+      <w:pPr>
+        <w:pStyle w:val="ListParagraph"/>
+        <w:numPr>
+          <w:ilvl w:val="0"/>
+          <w:numId w:val="5"/>
+        </w:numPr>
+      </w:pPr>
+      <w:r>
+        <w:t>username -&gt; password</w:t>
+      </w:r>
+    </w:p>
+    <w:p>
+      <w:pPr>
+        <w:rPr>
+          <w:lang w:val="hu-HU"/>
+        </w:rPr>
+      </w:pPr>
+      <w:r>
+        <w:rPr>
+          <w:lang w:val="hu-HU"/>
+        </w:rPr>
+        <w:t>BCNF-e</w:t>
+      </w:r>
+      <w:bookmarkStart w:id="13" w:name="_GoBack"/>
+      <w:bookmarkEnd w:id="13"/>
+    </w:p>
+    <w:p>
+      <w:pPr>
+        <w:rPr>
+          <w:lang w:val="hu-HU"/>
+        </w:rPr>
+      </w:pPr>
+      <w:r>
+        <w:rPr>
+          <w:lang w:val="hu-HU"/>
+        </w:rPr>
+        <w:t xml:space="preserve">A </w:t>
+      </w:r>
+      <w:r>
+        <w:rPr>
+          <w:i/>
+          <w:lang w:val="hu-HU"/>
+        </w:rPr>
+        <w:t>parking</w:t>
+      </w:r>
+      <w:r>
+        <w:rPr>
+          <w:lang w:val="hu-HU"/>
+        </w:rPr>
+        <w:t xml:space="preserve"> tábla elsődleges kulcsa az azonosító (</w:t>
+      </w:r>
+      <w:r>
+        <w:rPr>
+          <w:i/>
+          <w:lang w:val="hu-HU"/>
+        </w:rPr>
+        <w:t>id</w:t>
+      </w:r>
+      <w:r>
+        <w:rPr>
+          <w:lang w:val="hu-HU"/>
+        </w:rPr>
+        <w:t xml:space="preserve">) oszlop, melyet az adatbázis generál </w:t>
+      </w:r>
+      <w:r>
+        <w:rPr>
+          <w:lang w:val="hu-HU"/>
+        </w:rPr>
+        <w:t xml:space="preserve">az adatrekord felvételekor. Az automatikus generálást az SQLite </w:t>
+      </w:r>
+      <w:r>
+        <w:rPr>
+          <w:i/>
+          <w:lang w:val="hu-HU"/>
+        </w:rPr>
+        <w:t>AUTOINCREMENT</w:t>
+      </w:r>
+      <w:r>
+        <w:rPr>
+          <w:lang w:val="hu-HU"/>
+        </w:rPr>
+        <w:t xml:space="preserve"> kulcsszavával valósítottuk meg, így a kulcs egyedisége is rögtön biztosított.</w:t>
+      </w:r>
+      <w:r>
+        <w:rPr>
+          <w:lang w:val="hu-HU"/>
+        </w:rPr>
+        <w:t xml:space="preserve"> A </w:t>
+      </w:r>
+      <w:r>
+        <w:rPr>
+          <w:i/>
+          <w:lang w:val="hu-HU"/>
+        </w:rPr>
+        <w:t>username</w:t>
+      </w:r>
+      <w:r>
+        <w:rPr>
+          <w:i/>
+          <w:lang w:val="hu-HU"/>
+        </w:rPr>
+        <w:t xml:space="preserve"> </w:t>
+      </w:r>
+      <w:r>
+        <w:rPr>
+          <w:lang w:val="hu-HU"/>
+        </w:rPr>
+        <w:t xml:space="preserve">oszlop idegen kulcs a </w:t>
+      </w:r>
+      <w:r>
+        <w:rPr>
+          <w:i/>
+          <w:lang w:val="hu-HU"/>
+        </w:rPr>
+        <w:t>users</w:t>
+      </w:r>
+      <w:r>
+        <w:rPr>
+          <w:lang w:val="hu-HU"/>
+        </w:rPr>
+        <w:t xml:space="preserve"> táblából, értéke tetszőleges alfanumerikus karakterlánc lehet, melyet a felhasználó a regisztrálás során választ</w:t>
+      </w:r>
+      <w:r>
+        <w:rPr>
+          <w:lang w:val="hu-HU"/>
+        </w:rPr>
+        <w:t>, ebben a táblában azt a felhasználót azonosítja, aki felvette a parkolóhelyet a rendszerbe</w:t>
+      </w:r>
+      <w:r>
+        <w:rPr>
+          <w:lang w:val="hu-HU"/>
+        </w:rPr>
+        <w:t xml:space="preserve">. A </w:t>
+      </w:r>
+      <w:r>
+        <w:rPr>
+          <w:i/>
+          <w:lang w:val="hu-HU"/>
+        </w:rPr>
+        <w:t xml:space="preserve">lat </w:t>
+      </w:r>
+      <w:r>
+        <w:rPr>
+          <w:lang w:val="hu-HU"/>
+        </w:rPr>
+        <w:t xml:space="preserve">és </w:t>
+      </w:r>
+      <w:r>
+        <w:rPr>
+          <w:i/>
+          <w:lang w:val="hu-HU"/>
+        </w:rPr>
+        <w:t>lon</w:t>
+      </w:r>
+      <w:r>
+        <w:rPr>
+          <w:lang w:val="hu-HU"/>
+        </w:rPr>
+        <w:t xml:space="preserve"> oszlopok előjeles valós számként tárolják a parkolóhely GPS koordinátáit. </w:t>
+      </w:r>
+    </w:p>
+    <w:p>
+      <w:pPr>
+        <w:rPr>
+          <w:lang w:val="hu-HU"/>
+        </w:rPr>
+      </w:pPr>
+      <w:r>
+        <w:rPr>
+          <w:lang w:val="hu-HU"/>
+        </w:rPr>
+        <w:t>Adattáblák, NF, mit tesz lehetővé, milyen constraintek</w:t>
+      </w:r>
     </w:p>
     <w:p>
       <w:pPr>
@@ -2397,16 +3046,14 @@
           <w:lang w:val="hu-HU"/>
         </w:rPr>
       </w:pPr>
-      <w:bookmarkStart w:id="13" w:name="_Toc404717962"/>
-      <w:proofErr w:type="spellStart"/>
+      <w:bookmarkStart w:id="14" w:name="_Toc404717962"/>
       <w:r>
         <w:rPr>
           <w:lang w:val="hu-HU"/>
         </w:rPr>
         <w:t>Szoftverarchitektúra</w:t>
       </w:r>
-      <w:bookmarkEnd w:id="13"/>
-      <w:proofErr w:type="spellEnd"/>
+      <w:bookmarkEnd w:id="14"/>
     </w:p>
     <w:p>
       <w:pPr>
@@ -2428,40 +3075,26 @@
           <w:lang w:val="hu-HU"/>
         </w:rPr>
       </w:pPr>
-      <w:bookmarkStart w:id="14" w:name="_Toc404717963"/>
+      <w:bookmarkStart w:id="15" w:name="_Toc404717963"/>
       <w:r>
         <w:rPr>
           <w:lang w:val="hu-HU"/>
         </w:rPr>
         <w:t>Felhasználói felület</w:t>
       </w:r>
-      <w:bookmarkEnd w:id="14"/>
-    </w:p>
-    <w:p>
-      <w:pPr>
-        <w:rPr>
-          <w:lang w:val="hu-HU"/>
-        </w:rPr>
-      </w:pPr>
-      <w:r>
-        <w:rPr>
-          <w:lang w:val="hu-HU"/>
-        </w:rPr>
-        <w:t xml:space="preserve">Felhasználói felület </w:t>
-      </w:r>
-      <w:proofErr w:type="spellStart"/>
-      <w:r>
-        <w:rPr>
-          <w:lang w:val="hu-HU"/>
-        </w:rPr>
-        <w:t>bemutása</w:t>
-      </w:r>
-      <w:proofErr w:type="spellEnd"/>
-      <w:r>
-        <w:rPr>
-          <w:lang w:val="hu-HU"/>
-        </w:rPr>
-        <w:t>, esetleg egykét példa</w:t>
+      <w:bookmarkEnd w:id="15"/>
+    </w:p>
+    <w:p>
+      <w:pPr>
+        <w:rPr>
+          <w:lang w:val="hu-HU"/>
+        </w:rPr>
+      </w:pPr>
+      <w:r>
+        <w:rPr>
+          <w:lang w:val="hu-HU"/>
+        </w:rPr>
+        <w:t>Felhasználói felület bemutása, esetleg egykét példa</w:t>
       </w:r>
     </w:p>
     <w:p>
@@ -2477,7 +3110,7 @@
         <w:br w:type="page"/>
       </w:r>
     </w:p>
-    <w:bookmarkStart w:id="15" w:name="_Toc404717964" w:displacedByCustomXml="next"/>
+    <w:bookmarkStart w:id="16" w:name="_Toc404717964" w:displacedByCustomXml="next"/>
     <w:sdt>
       <w:sdtPr>
         <w:rPr>
@@ -2505,7 +3138,7 @@
           <w:r>
             <w:t>References</w:t>
           </w:r>
-          <w:bookmarkEnd w:id="15"/>
+          <w:bookmarkEnd w:id="16"/>
         </w:p>
         <w:sdt>
           <w:sdtPr>
@@ -2711,8 +3344,6 @@
         </w:sdt>
       </w:sdtContent>
     </w:sdt>
-    <w:bookmarkStart w:id="16" w:name="_GoBack" w:displacedByCustomXml="prev"/>
-    <w:bookmarkEnd w:id="16" w:displacedByCustomXml="prev"/>
     <w:sectPr>
       <w:headerReference w:type="default" r:id="rId11"/>
       <w:footerReference w:type="default" r:id="rId12"/>
@@ -2785,7 +3416,7 @@
           <w:rPr>
             <w:noProof/>
           </w:rPr>
-          <w:t>- 7 -</w:t>
+          <w:t>- 9 -</w:t>
         </w:r>
         <w:r>
           <w:rPr>
@@ -3004,6 +3635,95 @@
     </w:lvl>
   </w:abstractNum>
   <w:abstractNum w:abstractNumId="1">
+    <w:nsid w:val="400B398A"/>
+    <w:multiLevelType w:val="hybridMultilevel"/>
+    <w:tmpl w:val="A704F55A"/>
+    <w:lvl w:ilvl="0" w:tplc="04090001">
+      <w:start w:val="1"/>
+      <w:numFmt w:val="bullet"/>
+      <w:lvlText w:val=""/>
+      <w:lvlJc w:val="left"/>
+      <w:pPr>
+        <w:ind w:left="1440" w:hanging="360"/>
+      </w:pPr>
+      <w:rPr>
+        <w:rFonts w:ascii="Symbol" w:hAnsi="Symbol" w:hint="default"/>
+      </w:rPr>
+    </w:lvl>
+    <w:lvl w:ilvl="1" w:tplc="04090019">
+      <w:start w:val="1"/>
+      <w:numFmt w:val="lowerLetter"/>
+      <w:lvlText w:val="%2."/>
+      <w:lvlJc w:val="left"/>
+      <w:pPr>
+        <w:ind w:left="2160" w:hanging="360"/>
+      </w:pPr>
+    </w:lvl>
+    <w:lvl w:ilvl="2" w:tplc="0409001B" w:tentative="1">
+      <w:start w:val="1"/>
+      <w:numFmt w:val="lowerRoman"/>
+      <w:lvlText w:val="%3."/>
+      <w:lvlJc w:val="right"/>
+      <w:pPr>
+        <w:ind w:left="2880" w:hanging="180"/>
+      </w:pPr>
+    </w:lvl>
+    <w:lvl w:ilvl="3" w:tplc="0409000F" w:tentative="1">
+      <w:start w:val="1"/>
+      <w:numFmt w:val="decimal"/>
+      <w:lvlText w:val="%4."/>
+      <w:lvlJc w:val="left"/>
+      <w:pPr>
+        <w:ind w:left="3600" w:hanging="360"/>
+      </w:pPr>
+    </w:lvl>
+    <w:lvl w:ilvl="4" w:tplc="04090019" w:tentative="1">
+      <w:start w:val="1"/>
+      <w:numFmt w:val="lowerLetter"/>
+      <w:lvlText w:val="%5."/>
+      <w:lvlJc w:val="left"/>
+      <w:pPr>
+        <w:ind w:left="4320" w:hanging="360"/>
+      </w:pPr>
+    </w:lvl>
+    <w:lvl w:ilvl="5" w:tplc="0409001B" w:tentative="1">
+      <w:start w:val="1"/>
+      <w:numFmt w:val="lowerRoman"/>
+      <w:lvlText w:val="%6."/>
+      <w:lvlJc w:val="right"/>
+      <w:pPr>
+        <w:ind w:left="5040" w:hanging="180"/>
+      </w:pPr>
+    </w:lvl>
+    <w:lvl w:ilvl="6" w:tplc="0409000F" w:tentative="1">
+      <w:start w:val="1"/>
+      <w:numFmt w:val="decimal"/>
+      <w:lvlText w:val="%7."/>
+      <w:lvlJc w:val="left"/>
+      <w:pPr>
+        <w:ind w:left="5760" w:hanging="360"/>
+      </w:pPr>
+    </w:lvl>
+    <w:lvl w:ilvl="7" w:tplc="04090019" w:tentative="1">
+      <w:start w:val="1"/>
+      <w:numFmt w:val="lowerLetter"/>
+      <w:lvlText w:val="%8."/>
+      <w:lvlJc w:val="left"/>
+      <w:pPr>
+        <w:ind w:left="6480" w:hanging="360"/>
+      </w:pPr>
+    </w:lvl>
+    <w:lvl w:ilvl="8" w:tplc="0409001B" w:tentative="1">
+      <w:start w:val="1"/>
+      <w:numFmt w:val="lowerRoman"/>
+      <w:lvlText w:val="%9."/>
+      <w:lvlJc w:val="right"/>
+      <w:pPr>
+        <w:ind w:left="7200" w:hanging="180"/>
+      </w:pPr>
+    </w:lvl>
+  </w:abstractNum>
+  <w:abstractNum w:abstractNumId="2">
     <w:nsid w:val="44716065"/>
     <w:multiLevelType w:val="hybridMultilevel"/>
     <w:tmpl w:val="C034034E"/>
@@ -3116,7 +3836,120 @@
       </w:rPr>
     </w:lvl>
   </w:abstractNum>
-  <w:abstractNum w:abstractNumId="2">
+  <w:abstractNum w:abstractNumId="3">
+    <w:nsid w:val="470D79CC"/>
+    <w:multiLevelType w:val="hybridMultilevel"/>
+    <w:tmpl w:val="D758E046"/>
+    <w:lvl w:ilvl="0" w:tplc="04090001">
+      <w:start w:val="1"/>
+      <w:numFmt w:val="bullet"/>
+      <w:lvlText w:val=""/>
+      <w:lvlJc w:val="left"/>
+      <w:pPr>
+        <w:ind w:left="1440" w:hanging="360"/>
+      </w:pPr>
+      <w:rPr>
+        <w:rFonts w:ascii="Symbol" w:hAnsi="Symbol" w:hint="default"/>
+      </w:rPr>
+    </w:lvl>
+    <w:lvl w:ilvl="1" w:tplc="04090003" w:tentative="1">
+      <w:start w:val="1"/>
+      <w:numFmt w:val="bullet"/>
+      <w:lvlText w:val="o"/>
+      <w:lvlJc w:val="left"/>
+      <w:pPr>
+        <w:ind w:left="2160" w:hanging="360"/>
+      </w:pPr>
+      <w:rPr>
+        <w:rFonts w:ascii="Courier New" w:hAnsi="Courier New" w:cs="Courier New" w:hint="default"/>
+      </w:rPr>
+    </w:lvl>
+    <w:lvl w:ilvl="2" w:tplc="04090005" w:tentative="1">
+      <w:start w:val="1"/>
+      <w:numFmt w:val="bullet"/>
+      <w:lvlText w:val=""/>
+      <w:lvlJc w:val="left"/>
+      <w:pPr>
+        <w:ind w:left="2880" w:hanging="360"/>
+      </w:pPr>
+      <w:rPr>
+        <w:rFonts w:ascii="Wingdings" w:hAnsi="Wingdings" w:hint="default"/>
+      </w:rPr>
+    </w:lvl>
+    <w:lvl w:ilvl="3" w:tplc="04090001" w:tentative="1">
+      <w:start w:val="1"/>
+      <w:numFmt w:val="bullet"/>
+      <w:lvlText w:val=""/>
+      <w:lvlJc w:val="left"/>
+      <w:pPr>
+        <w:ind w:left="3600" w:hanging="360"/>
+      </w:pPr>
+      <w:rPr>
+        <w:rFonts w:ascii="Symbol" w:hAnsi="Symbol" w:hint="default"/>
+      </w:rPr>
+    </w:lvl>
+    <w:lvl w:ilvl="4" w:tplc="04090003" w:tentative="1">
+      <w:start w:val="1"/>
+      <w:numFmt w:val="bullet"/>
+      <w:lvlText w:val="o"/>
+      <w:lvlJc w:val="left"/>
+      <w:pPr>
+        <w:ind w:left="4320" w:hanging="360"/>
+      </w:pPr>
+      <w:rPr>
+        <w:rFonts w:ascii="Courier New" w:hAnsi="Courier New" w:cs="Courier New" w:hint="default"/>
+      </w:rPr>
+    </w:lvl>
+    <w:lvl w:ilvl="5" w:tplc="04090005" w:tentative="1">
+      <w:start w:val="1"/>
+      <w:numFmt w:val="bullet"/>
+      <w:lvlText w:val=""/>
+      <w:lvlJc w:val="left"/>
+      <w:pPr>
+        <w:ind w:left="5040" w:hanging="360"/>
+      </w:pPr>
+      <w:rPr>
+        <w:rFonts w:ascii="Wingdings" w:hAnsi="Wingdings" w:hint="default"/>
+      </w:rPr>
+    </w:lvl>
+    <w:lvl w:ilvl="6" w:tplc="04090001" w:tentative="1">
+      <w:start w:val="1"/>
+      <w:numFmt w:val="bullet"/>
+      <w:lvlText w:val=""/>
+      <w:lvlJc w:val="left"/>
+      <w:pPr>
+        <w:ind w:left="5760" w:hanging="360"/>
+      </w:pPr>
+      <w:rPr>
+        <w:rFonts w:ascii="Symbol" w:hAnsi="Symbol" w:hint="default"/>
+      </w:rPr>
+    </w:lvl>
+    <w:lvl w:ilvl="7" w:tplc="04090003" w:tentative="1">
+      <w:start w:val="1"/>
+      <w:numFmt w:val="bullet"/>
+      <w:lvlText w:val="o"/>
+      <w:lvlJc w:val="left"/>
+      <w:pPr>
+        <w:ind w:left="6480" w:hanging="360"/>
+      </w:pPr>
+      <w:rPr>
+        <w:rFonts w:ascii="Courier New" w:hAnsi="Courier New" w:cs="Courier New" w:hint="default"/>
+      </w:rPr>
+    </w:lvl>
+    <w:lvl w:ilvl="8" w:tplc="04090005" w:tentative="1">
+      <w:start w:val="1"/>
+      <w:numFmt w:val="bullet"/>
+      <w:lvlText w:val=""/>
+      <w:lvlJc w:val="left"/>
+      <w:pPr>
+        <w:ind w:left="7200" w:hanging="360"/>
+      </w:pPr>
+      <w:rPr>
+        <w:rFonts w:ascii="Wingdings" w:hAnsi="Wingdings" w:hint="default"/>
+      </w:rPr>
+    </w:lvl>
+  </w:abstractNum>
+  <w:abstractNum w:abstractNumId="4">
     <w:nsid w:val="7CFF0A89"/>
     <w:multiLevelType w:val="multilevel"/>
     <w:tmpl w:val="040E0025"/>
@@ -3212,13 +4045,19 @@
     </w:lvl>
   </w:abstractNum>
   <w:num w:numId="1">
-    <w:abstractNumId w:val="2"/>
+    <w:abstractNumId w:val="4"/>
   </w:num>
   <w:num w:numId="2">
     <w:abstractNumId w:val="0"/>
   </w:num>
   <w:num w:numId="3">
+    <w:abstractNumId w:val="2"/>
+  </w:num>
+  <w:num w:numId="4">
     <w:abstractNumId w:val="1"/>
+  </w:num>
+  <w:num w:numId="5">
+    <w:abstractNumId w:val="3"/>
   </w:num>
 </w:numbering>
 </file>
@@ -4025,16 +4864,18 @@
     <w:basedOn w:val="Normal"/>
     <w:next w:val="Normal"/>
     <w:uiPriority w:val="35"/>
-    <w:semiHidden/>
     <w:unhideWhenUsed/>
     <w:qFormat/>
-    <w:rsid w:val="00F96973"/>
+    <w:rsid w:val="00B04F6E"/>
     <w:pPr>
       <w:spacing w:line="240" w:lineRule="auto"/>
+      <w:ind w:firstLine="0"/>
+      <w:jc w:val="center"/>
     </w:pPr>
     <w:rPr>
       <w:b/>
       <w:bCs/>
+      <w:i/>
       <w:smallCaps/>
       <w:color w:val="44546A" w:themeColor="text2"/>
     </w:rPr>
@@ -4356,7 +5197,7 @@
     <w:basedOn w:val="Normal"/>
     <w:uiPriority w:val="34"/>
     <w:qFormat/>
-    <w:rsid w:val="00B40F4A"/>
+    <w:rsid w:val="004B7935"/>
     <w:pPr>
       <w:spacing w:line="259" w:lineRule="auto"/>
       <w:ind w:left="720"/>
@@ -4364,7 +5205,6 @@
     </w:pPr>
     <w:rPr>
       <w:rFonts w:eastAsiaTheme="minorHAnsi"/>
-      <w:sz w:val="22"/>
       <w:lang w:val="hu-HU"/>
     </w:rPr>
   </w:style>
@@ -4726,7 +5566,7 @@
 </file>
 
 <file path=customXml/itemProps1.xml><?xml version="1.0" encoding="utf-8"?>
-<ds:datastoreItem xmlns:ds="http://schemas.openxmlformats.org/officeDocument/2006/customXml" ds:itemID="{398942DB-F270-42D2-9CE7-8A5079220EDE}">
+<ds:datastoreItem xmlns:ds="http://schemas.openxmlformats.org/officeDocument/2006/customXml" ds:itemID="{17D73345-4B7D-48FC-8D74-613A93DF674A}">
   <ds:schemaRefs>
     <ds:schemaRef ds:uri="http://schemas.openxmlformats.org/officeDocument/2006/bibliography"/>
   </ds:schemaRefs>

</xml_diff>